<commit_message>
add invoking ZET API Request Sample
</commit_message>
<xml_diff>
--- a/99 Other/沃游戏html版接口.docx
+++ b/99 Other/沃游戏html版接口.docx
@@ -1,12 +1,12 @@
 
 <file path=word/document.xml><?xml version="1.0" encoding="utf-8"?>
-<w:document xmlns:ve="http://schemas.openxmlformats.org/markup-compatibility/2006" xmlns:o="urn:schemas-microsoft-com:office:office" xmlns:r="http://schemas.openxmlformats.org/officeDocument/2006/relationships" xmlns:m="http://schemas.openxmlformats.org/officeDocument/2006/math" xmlns:v="urn:schemas-microsoft-com:vml" xmlns:wp="http://schemas.openxmlformats.org/drawingml/2006/wordprocessingDrawing" xmlns:w10="urn:schemas-microsoft-com:office:word" xmlns:w="http://schemas.openxmlformats.org/wordprocessingml/2006/main" xmlns:wne="http://schemas.microsoft.com/office/word/2006/wordml">
+<w:document xmlns:wpc="http://schemas.microsoft.com/office/word/2010/wordprocessingCanvas" xmlns:mc="http://schemas.openxmlformats.org/markup-compatibility/2006" xmlns:o="urn:schemas-microsoft-com:office:office" xmlns:r="http://schemas.openxmlformats.org/officeDocument/2006/relationships" xmlns:m="http://schemas.openxmlformats.org/officeDocument/2006/math" xmlns:v="urn:schemas-microsoft-com:vml" xmlns:wp14="http://schemas.microsoft.com/office/word/2010/wordprocessingDrawing" xmlns:wp="http://schemas.openxmlformats.org/drawingml/2006/wordprocessingDrawing" xmlns:w10="urn:schemas-microsoft-com:office:word" xmlns:w="http://schemas.openxmlformats.org/wordprocessingml/2006/main" xmlns:w14="http://schemas.microsoft.com/office/word/2010/wordml" xmlns:wpg="http://schemas.microsoft.com/office/word/2010/wordprocessingGroup" xmlns:wpi="http://schemas.microsoft.com/office/word/2010/wordprocessingInk" xmlns:wne="http://schemas.microsoft.com/office/word/2006/wordml" xmlns:wps="http://schemas.microsoft.com/office/word/2010/wordprocessingShape" mc:Ignorable="w14 wp14">
   <w:body>
     <w:p>
       <w:pPr>
         <w:jc w:val="center"/>
         <w:rPr>
-          <w:rFonts w:ascii="微软雅黑" w:eastAsia="微软雅黑" w:hAnsi="微软雅黑" w:hint="eastAsia"/>
+          <w:rFonts w:ascii="微软雅黑" w:eastAsia="微软雅黑" w:hAnsi="微软雅黑"/>
           <w:b/>
           <w:sz w:val="36"/>
           <w:szCs w:val="36"/>
@@ -39,7 +39,7 @@
       <w:pPr>
         <w:jc w:val="center"/>
         <w:rPr>
-          <w:rFonts w:ascii="微软雅黑" w:eastAsia="微软雅黑" w:hAnsi="微软雅黑" w:hint="eastAsia"/>
+          <w:rFonts w:ascii="微软雅黑" w:eastAsia="微软雅黑" w:hAnsi="微软雅黑"/>
           <w:b/>
           <w:sz w:val="36"/>
           <w:szCs w:val="36"/>
@@ -50,7 +50,7 @@
       <w:pPr>
         <w:jc w:val="center"/>
         <w:rPr>
-          <w:rFonts w:ascii="微软雅黑" w:eastAsia="微软雅黑" w:hAnsi="微软雅黑" w:hint="eastAsia"/>
+          <w:rFonts w:ascii="微软雅黑" w:eastAsia="微软雅黑" w:hAnsi="微软雅黑"/>
           <w:b/>
           <w:sz w:val="36"/>
           <w:szCs w:val="36"/>
@@ -63,7 +63,7 @@
         <w:tblW w:w="0" w:type="auto"/>
         <w:jc w:val="center"/>
         <w:tblInd w:w="880" w:type="dxa"/>
-        <w:tblLook w:val="04A0"/>
+        <w:tblLook w:val="04A0" w:firstRow="1" w:lastRow="0" w:firstColumn="1" w:lastColumn="0" w:noHBand="0" w:noVBand="1"/>
       </w:tblPr>
       <w:tblGrid>
         <w:gridCol w:w="1869"/>
@@ -84,7 +84,7 @@
             <w:pPr>
               <w:jc w:val="center"/>
               <w:rPr>
-                <w:rFonts w:ascii="微软雅黑" w:eastAsia="微软雅黑" w:hAnsi="微软雅黑" w:hint="eastAsia"/>
+                <w:rFonts w:ascii="微软雅黑" w:eastAsia="微软雅黑" w:hAnsi="微软雅黑"/>
                 <w:b/>
                 <w:szCs w:val="21"/>
               </w:rPr>
@@ -108,7 +108,7 @@
             <w:pPr>
               <w:jc w:val="center"/>
               <w:rPr>
-                <w:rFonts w:ascii="微软雅黑" w:eastAsia="微软雅黑" w:hAnsi="微软雅黑" w:hint="eastAsia"/>
+                <w:rFonts w:ascii="微软雅黑" w:eastAsia="微软雅黑" w:hAnsi="微软雅黑"/>
                 <w:b/>
                 <w:szCs w:val="21"/>
               </w:rPr>
@@ -132,7 +132,7 @@
             <w:pPr>
               <w:jc w:val="center"/>
               <w:rPr>
-                <w:rFonts w:ascii="微软雅黑" w:eastAsia="微软雅黑" w:hAnsi="微软雅黑" w:hint="eastAsia"/>
+                <w:rFonts w:ascii="微软雅黑" w:eastAsia="微软雅黑" w:hAnsi="微软雅黑"/>
                 <w:b/>
                 <w:szCs w:val="21"/>
               </w:rPr>
@@ -160,7 +160,7 @@
             <w:pPr>
               <w:jc w:val="left"/>
               <w:rPr>
-                <w:rFonts w:ascii="微软雅黑" w:eastAsia="微软雅黑" w:hAnsi="微软雅黑" w:hint="eastAsia"/>
+                <w:rFonts w:ascii="微软雅黑" w:eastAsia="微软雅黑" w:hAnsi="微软雅黑"/>
                 <w:szCs w:val="21"/>
               </w:rPr>
             </w:pPr>
@@ -181,7 +181,7 @@
             <w:pPr>
               <w:jc w:val="left"/>
               <w:rPr>
-                <w:rFonts w:ascii="微软雅黑" w:eastAsia="微软雅黑" w:hAnsi="微软雅黑" w:hint="eastAsia"/>
+                <w:rFonts w:ascii="微软雅黑" w:eastAsia="微软雅黑" w:hAnsi="微软雅黑"/>
                 <w:szCs w:val="21"/>
               </w:rPr>
             </w:pPr>
@@ -202,16 +202,84 @@
             <w:pPr>
               <w:jc w:val="left"/>
               <w:rPr>
+                <w:rFonts w:ascii="微软雅黑" w:eastAsia="微软雅黑" w:hAnsi="微软雅黑"/>
+                <w:szCs w:val="21"/>
+              </w:rPr>
+            </w:pPr>
+            <w:r>
+              <w:rPr>
                 <w:rFonts w:ascii="微软雅黑" w:eastAsia="微软雅黑" w:hAnsi="微软雅黑" w:hint="eastAsia"/>
                 <w:szCs w:val="21"/>
               </w:rPr>
-            </w:pPr>
-            <w:r>
+              <w:t>初版</w:t>
+            </w:r>
+          </w:p>
+        </w:tc>
+      </w:tr>
+      <w:tr>
+        <w:trPr>
+          <w:jc w:val="center"/>
+        </w:trPr>
+        <w:tc>
+          <w:tcPr>
+            <w:tcW w:w="1869" w:type="dxa"/>
+          </w:tcPr>
+          <w:p>
+            <w:pPr>
+              <w:jc w:val="left"/>
               <w:rPr>
                 <w:rFonts w:ascii="微软雅黑" w:eastAsia="微软雅黑" w:hAnsi="微软雅黑" w:hint="eastAsia"/>
                 <w:szCs w:val="21"/>
               </w:rPr>
-              <w:t>初版</w:t>
+            </w:pPr>
+            <w:r>
+              <w:rPr>
+                <w:rFonts w:ascii="微软雅黑" w:eastAsia="微软雅黑" w:hAnsi="微软雅黑" w:hint="eastAsia"/>
+                <w:szCs w:val="21"/>
+              </w:rPr>
+              <w:t>2014-06-06</w:t>
+            </w:r>
+          </w:p>
+        </w:tc>
+        <w:tc>
+          <w:tcPr>
+            <w:tcW w:w="1733" w:type="dxa"/>
+          </w:tcPr>
+          <w:p>
+            <w:pPr>
+              <w:jc w:val="left"/>
+              <w:rPr>
+                <w:rFonts w:ascii="微软雅黑" w:eastAsia="微软雅黑" w:hAnsi="微软雅黑" w:hint="eastAsia"/>
+                <w:szCs w:val="21"/>
+              </w:rPr>
+            </w:pPr>
+            <w:r>
+              <w:rPr>
+                <w:rFonts w:ascii="微软雅黑" w:eastAsia="微软雅黑" w:hAnsi="微软雅黑" w:hint="eastAsia"/>
+                <w:szCs w:val="21"/>
+              </w:rPr>
+              <w:t>殷专成</w:t>
+            </w:r>
+          </w:p>
+        </w:tc>
+        <w:tc>
+          <w:tcPr>
+            <w:tcW w:w="3423" w:type="dxa"/>
+          </w:tcPr>
+          <w:p>
+            <w:pPr>
+              <w:jc w:val="left"/>
+              <w:rPr>
+                <w:rFonts w:ascii="微软雅黑" w:eastAsia="微软雅黑" w:hAnsi="微软雅黑" w:hint="eastAsia"/>
+                <w:szCs w:val="21"/>
+              </w:rPr>
+            </w:pPr>
+            <w:r>
+              <w:rPr>
+                <w:rFonts w:ascii="微软雅黑" w:eastAsia="微软雅黑" w:hAnsi="微软雅黑" w:hint="eastAsia"/>
+                <w:szCs w:val="21"/>
+              </w:rPr>
+              <w:t>修改中兴接口的Path</w:t>
             </w:r>
           </w:p>
         </w:tc>
@@ -221,7 +289,7 @@
       <w:pPr>
         <w:jc w:val="center"/>
         <w:rPr>
-          <w:rFonts w:ascii="微软雅黑" w:eastAsia="微软雅黑" w:hAnsi="微软雅黑" w:hint="eastAsia"/>
+          <w:rFonts w:ascii="微软雅黑" w:eastAsia="微软雅黑" w:hAnsi="微软雅黑"/>
           <w:b/>
           <w:sz w:val="36"/>
           <w:szCs w:val="36"/>
@@ -231,6 +299,13 @@
     <w:sdt>
       <w:sdtPr>
         <w:rPr>
+          <w:rFonts w:asciiTheme="minorHAnsi" w:eastAsiaTheme="minorEastAsia" w:hAnsiTheme="minorHAnsi" w:cstheme="minorBidi"/>
+          <w:b w:val="0"/>
+          <w:bCs w:val="0"/>
+          <w:color w:val="auto"/>
+          <w:kern w:val="2"/>
+          <w:sz w:val="21"/>
+          <w:szCs w:val="22"/>
           <w:lang w:val="zh-CN"/>
         </w:rPr>
         <w:id w:val="25689066"/>
@@ -241,13 +316,6 @@
       </w:sdtPr>
       <w:sdtEndPr>
         <w:rPr>
-          <w:rFonts w:asciiTheme="minorHAnsi" w:eastAsiaTheme="minorEastAsia" w:hAnsiTheme="minorHAnsi" w:cstheme="minorBidi"/>
-          <w:b w:val="0"/>
-          <w:bCs w:val="0"/>
-          <w:color w:val="auto"/>
-          <w:kern w:val="2"/>
-          <w:sz w:val="21"/>
-          <w:szCs w:val="22"/>
           <w:lang w:val="en-US"/>
         </w:rPr>
       </w:sdtEndPr>
@@ -2198,7 +2266,7 @@
       <w:pPr>
         <w:jc w:val="center"/>
         <w:rPr>
-          <w:rFonts w:ascii="微软雅黑" w:eastAsia="微软雅黑" w:hAnsi="微软雅黑" w:hint="eastAsia"/>
+          <w:rFonts w:ascii="微软雅黑" w:eastAsia="微软雅黑" w:hAnsi="微软雅黑"/>
           <w:b/>
           <w:szCs w:val="21"/>
         </w:rPr>
@@ -2211,16 +2279,12 @@
           <w:ilvl w:val="0"/>
           <w:numId w:val="2"/>
         </w:numPr>
-        <w:rPr>
-          <w:rFonts w:hint="eastAsia"/>
-        </w:rPr>
       </w:pPr>
       <w:bookmarkStart w:id="1" w:name="_Toc388975048"/>
       <w:r>
         <w:rPr>
           <w:rFonts w:hint="eastAsia"/>
         </w:rPr>
-        <w:lastRenderedPageBreak/>
         <w:t>接口</w:t>
       </w:r>
       <w:r>
@@ -2251,13 +2315,7 @@
         <w:rPr>
           <w:rFonts w:hint="eastAsia"/>
         </w:rPr>
-        <w:t>协议，</w:t>
-      </w:r>
-      <w:r>
-        <w:rPr>
-          <w:rFonts w:hint="eastAsia"/>
-        </w:rPr>
-        <w:t>接口传</w:t>
+        <w:t>协议，接口传</w:t>
       </w:r>
       <w:proofErr w:type="gramStart"/>
       <w:r>
@@ -2291,13 +2349,7 @@
         <w:rPr>
           <w:rFonts w:hint="eastAsia"/>
         </w:rPr>
-        <w:t>方式传给服务端。</w:t>
-      </w:r>
-      <w:r>
-        <w:rPr>
-          <w:rFonts w:hint="eastAsia"/>
-        </w:rPr>
-        <w:t>编码统一使用</w:t>
+        <w:t>方式传给服务端。编码统一使用</w:t>
       </w:r>
       <w:r>
         <w:rPr>
@@ -2312,19 +2364,8 @@
         <w:t>格式</w:t>
       </w:r>
     </w:p>
+    <w:p/>
     <w:p>
-      <w:pPr>
-        <w:rPr>
-          <w:rFonts w:hint="eastAsia"/>
-        </w:rPr>
-      </w:pPr>
-    </w:p>
-    <w:p>
-      <w:pPr>
-        <w:rPr>
-          <w:rFonts w:hint="eastAsia"/>
-        </w:rPr>
-      </w:pPr>
       <w:r>
         <w:rPr>
           <w:rFonts w:hint="eastAsia"/>
@@ -2347,11 +2388,6 @@
       </w:r>
     </w:p>
     <w:p>
-      <w:pPr>
-        <w:rPr>
-          <w:rFonts w:hint="eastAsia"/>
-        </w:rPr>
-      </w:pPr>
       <w:r>
         <w:rPr>
           <w:rFonts w:hint="eastAsia"/>
@@ -2364,7 +2400,7 @@
         <w:tblStyle w:val="a6"/>
         <w:tblW w:w="0" w:type="auto"/>
         <w:shd w:val="clear" w:color="auto" w:fill="EAEAEA"/>
-        <w:tblLook w:val="04A0"/>
+        <w:tblLook w:val="04A0" w:firstRow="1" w:lastRow="0" w:firstColumn="1" w:lastColumn="0" w:noHBand="0" w:noVBand="1"/>
       </w:tblPr>
       <w:tblGrid>
         <w:gridCol w:w="9962"/>
@@ -2381,11 +2417,6 @@
             </w:r>
           </w:p>
           <w:p>
-            <w:pPr>
-              <w:rPr>
-                <w:rFonts w:hint="eastAsia"/>
-              </w:rPr>
-            </w:pPr>
             <w:r>
               <w:t xml:space="preserve">  "result": 0</w:t>
             </w:r>
@@ -2409,11 +2440,6 @@
             </w:r>
           </w:p>
           <w:p>
-            <w:pPr>
-              <w:rPr>
-                <w:rFonts w:hint="eastAsia"/>
-              </w:rPr>
-            </w:pPr>
             <w:r>
               <w:rPr>
                 <w:rFonts w:hint="eastAsia"/>
@@ -2442,11 +2468,6 @@
             </w:r>
           </w:p>
           <w:p>
-            <w:pPr>
-              <w:rPr>
-                <w:rFonts w:hint="eastAsia"/>
-              </w:rPr>
-            </w:pPr>
             <w:r>
               <w:rPr>
                 <w:rFonts w:hint="eastAsia"/>
@@ -2458,11 +2479,6 @@
       </w:tr>
     </w:tbl>
     <w:p>
-      <w:pPr>
-        <w:rPr>
-          <w:rFonts w:hint="eastAsia"/>
-        </w:rPr>
-      </w:pPr>
       <w:r>
         <w:rPr>
           <w:rFonts w:hint="eastAsia"/>
@@ -2475,7 +2491,7 @@
         <w:tblStyle w:val="a6"/>
         <w:tblW w:w="0" w:type="auto"/>
         <w:shd w:val="clear" w:color="auto" w:fill="EAEAEA"/>
-        <w:tblLook w:val="04A0"/>
+        <w:tblLook w:val="04A0" w:firstRow="1" w:lastRow="0" w:firstColumn="1" w:lastColumn="0" w:noHBand="0" w:noVBand="1"/>
       </w:tblPr>
       <w:tblGrid>
         <w:gridCol w:w="9962"/>
@@ -2492,11 +2508,6 @@
             </w:r>
           </w:p>
           <w:p>
-            <w:pPr>
-              <w:rPr>
-                <w:rFonts w:hint="eastAsia"/>
-              </w:rPr>
-            </w:pPr>
             <w:r>
               <w:t xml:space="preserve">  "result": </w:t>
             </w:r>
@@ -2520,11 +2531,6 @@
             </w:r>
           </w:p>
           <w:p>
-            <w:pPr>
-              <w:rPr>
-                <w:rFonts w:hint="eastAsia"/>
-              </w:rPr>
-            </w:pPr>
             <w:r>
               <w:rPr>
                 <w:rFonts w:hint="eastAsia"/>
@@ -2535,17 +2541,10 @@
         </w:tc>
       </w:tr>
     </w:tbl>
+    <w:p/>
     <w:p>
       <w:pPr>
         <w:rPr>
-          <w:rFonts w:hint="eastAsia"/>
-        </w:rPr>
-      </w:pPr>
-    </w:p>
-    <w:p>
-      <w:pPr>
-        <w:rPr>
-          <w:rFonts w:hint="eastAsia"/>
           <w:caps/>
         </w:rPr>
       </w:pPr>
@@ -2594,9 +2593,6 @@
           <w:ilvl w:val="0"/>
           <w:numId w:val="2"/>
         </w:numPr>
-        <w:rPr>
-          <w:rFonts w:hint="eastAsia"/>
-        </w:rPr>
       </w:pPr>
       <w:bookmarkStart w:id="3" w:name="_Toc388975049"/>
       <w:r>
@@ -2624,9 +2620,6 @@
     <w:p>
       <w:pPr>
         <w:pStyle w:val="2"/>
-        <w:rPr>
-          <w:rFonts w:hint="eastAsia"/>
-        </w:rPr>
       </w:pPr>
       <w:bookmarkStart w:id="4" w:name="_Toc388975050"/>
       <w:r>
@@ -2643,7 +2636,7 @@
         <w:tblW w:w="0" w:type="auto"/>
         <w:tblInd w:w="108" w:type="dxa"/>
         <w:tblLayout w:type="fixed"/>
-        <w:tblLook w:val="04A0"/>
+        <w:tblLook w:val="04A0" w:firstRow="1" w:lastRow="0" w:firstColumn="1" w:lastColumn="0" w:noHBand="0" w:noVBand="1"/>
       </w:tblPr>
       <w:tblGrid>
         <w:gridCol w:w="1560"/>
@@ -2687,7 +2680,7 @@
               <w:pStyle w:val="a5"/>
               <w:ind w:firstLineChars="0" w:firstLine="0"/>
               <w:rPr>
-                <w:rFonts w:ascii="微软雅黑" w:eastAsia="微软雅黑" w:hAnsi="微软雅黑" w:hint="eastAsia"/>
+                <w:rFonts w:ascii="微软雅黑" w:eastAsia="微软雅黑" w:hAnsi="微软雅黑"/>
                 <w:szCs w:val="21"/>
               </w:rPr>
             </w:pPr>
@@ -2710,7 +2703,7 @@
               <w:pStyle w:val="a5"/>
               <w:ind w:firstLineChars="0" w:firstLine="0"/>
               <w:rPr>
-                <w:rFonts w:ascii="微软雅黑" w:eastAsia="微软雅黑" w:hAnsi="微软雅黑" w:hint="eastAsia"/>
+                <w:rFonts w:ascii="微软雅黑" w:eastAsia="微软雅黑" w:hAnsi="微软雅黑"/>
                 <w:szCs w:val="21"/>
               </w:rPr>
             </w:pPr>
@@ -2738,7 +2731,7 @@
               <w:pStyle w:val="a5"/>
               <w:ind w:firstLineChars="0" w:firstLine="0"/>
               <w:rPr>
-                <w:rFonts w:ascii="微软雅黑" w:eastAsia="微软雅黑" w:hAnsi="微软雅黑" w:hint="eastAsia"/>
+                <w:rFonts w:ascii="微软雅黑" w:eastAsia="微软雅黑" w:hAnsi="微软雅黑"/>
                 <w:szCs w:val="21"/>
               </w:rPr>
             </w:pPr>
@@ -2760,7 +2753,7 @@
               <w:pStyle w:val="a5"/>
               <w:ind w:firstLineChars="0" w:firstLine="0"/>
               <w:rPr>
-                <w:rFonts w:ascii="微软雅黑" w:eastAsia="微软雅黑" w:hAnsi="微软雅黑" w:hint="eastAsia"/>
+                <w:rFonts w:ascii="微软雅黑" w:eastAsia="微软雅黑" w:hAnsi="微软雅黑"/>
                 <w:szCs w:val="21"/>
               </w:rPr>
             </w:pPr>
@@ -2782,7 +2775,7 @@
               <w:pStyle w:val="a5"/>
               <w:ind w:firstLineChars="0" w:firstLine="0"/>
               <w:rPr>
-                <w:rFonts w:ascii="微软雅黑" w:eastAsia="微软雅黑" w:hAnsi="微软雅黑" w:hint="eastAsia"/>
+                <w:rFonts w:ascii="微软雅黑" w:eastAsia="微软雅黑" w:hAnsi="微软雅黑"/>
                 <w:szCs w:val="21"/>
               </w:rPr>
             </w:pPr>
@@ -2804,7 +2797,7 @@
               <w:pStyle w:val="a5"/>
               <w:ind w:firstLineChars="0" w:firstLine="0"/>
               <w:rPr>
-                <w:rFonts w:ascii="微软雅黑" w:eastAsia="微软雅黑" w:hAnsi="微软雅黑" w:hint="eastAsia"/>
+                <w:rFonts w:ascii="微软雅黑" w:eastAsia="微软雅黑" w:hAnsi="微软雅黑"/>
                 <w:szCs w:val="21"/>
               </w:rPr>
             </w:pPr>
@@ -2826,7 +2819,7 @@
               <w:pStyle w:val="a5"/>
               <w:ind w:firstLineChars="0" w:firstLine="0"/>
               <w:rPr>
-                <w:rFonts w:ascii="微软雅黑" w:eastAsia="微软雅黑" w:hAnsi="微软雅黑" w:hint="eastAsia"/>
+                <w:rFonts w:ascii="微软雅黑" w:eastAsia="微软雅黑" w:hAnsi="微软雅黑"/>
                 <w:szCs w:val="21"/>
               </w:rPr>
             </w:pPr>
@@ -2854,7 +2847,7 @@
               <w:pStyle w:val="a5"/>
               <w:ind w:firstLineChars="0" w:firstLine="0"/>
               <w:rPr>
-                <w:rFonts w:ascii="微软雅黑" w:eastAsia="微软雅黑" w:hAnsi="微软雅黑" w:hint="eastAsia"/>
+                <w:rFonts w:ascii="微软雅黑" w:eastAsia="微软雅黑" w:hAnsi="微软雅黑"/>
                 <w:szCs w:val="21"/>
               </w:rPr>
             </w:pPr>
@@ -2869,7 +2862,7 @@
               <w:pStyle w:val="a5"/>
               <w:ind w:firstLineChars="0" w:firstLine="0"/>
               <w:rPr>
-                <w:rFonts w:ascii="微软雅黑" w:eastAsia="微软雅黑" w:hAnsi="微软雅黑" w:hint="eastAsia"/>
+                <w:rFonts w:ascii="微软雅黑" w:eastAsia="微软雅黑" w:hAnsi="微软雅黑"/>
                 <w:szCs w:val="21"/>
               </w:rPr>
             </w:pPr>
@@ -2891,7 +2884,7 @@
               <w:pStyle w:val="a5"/>
               <w:ind w:firstLineChars="0" w:firstLine="0"/>
               <w:rPr>
-                <w:rFonts w:ascii="微软雅黑" w:eastAsia="微软雅黑" w:hAnsi="微软雅黑" w:hint="eastAsia"/>
+                <w:rFonts w:ascii="微软雅黑" w:eastAsia="微软雅黑" w:hAnsi="微软雅黑"/>
                 <w:szCs w:val="21"/>
               </w:rPr>
             </w:pPr>
@@ -2913,7 +2906,7 @@
               <w:pStyle w:val="a5"/>
               <w:ind w:firstLineChars="0" w:firstLine="0"/>
               <w:rPr>
-                <w:rFonts w:ascii="微软雅黑" w:eastAsia="微软雅黑" w:hAnsi="微软雅黑" w:hint="eastAsia"/>
+                <w:rFonts w:ascii="微软雅黑" w:eastAsia="微软雅黑" w:hAnsi="微软雅黑"/>
                 <w:szCs w:val="21"/>
               </w:rPr>
             </w:pPr>
@@ -2951,7 +2944,7 @@
               <w:pStyle w:val="a5"/>
               <w:ind w:firstLineChars="0" w:firstLine="0"/>
               <w:rPr>
-                <w:rFonts w:ascii="微软雅黑" w:eastAsia="微软雅黑" w:hAnsi="微软雅黑" w:hint="eastAsia"/>
+                <w:rFonts w:ascii="微软雅黑" w:eastAsia="微软雅黑" w:hAnsi="微软雅黑"/>
                 <w:szCs w:val="21"/>
               </w:rPr>
             </w:pPr>
@@ -2969,15 +2962,13 @@
     <w:p>
       <w:pPr>
         <w:pStyle w:val="2"/>
-        <w:rPr>
-          <w:rFonts w:hint="eastAsia"/>
-        </w:rPr>
       </w:pPr>
       <w:bookmarkStart w:id="5" w:name="_Toc388975051"/>
       <w:r>
         <w:rPr>
           <w:rFonts w:hint="eastAsia"/>
         </w:rPr>
+        <w:lastRenderedPageBreak/>
         <w:t>接口返回值</w:t>
       </w:r>
       <w:r>
@@ -2993,7 +2984,7 @@
         <w:tblStyle w:val="a6"/>
         <w:tblW w:w="0" w:type="auto"/>
         <w:shd w:val="clear" w:color="auto" w:fill="EAEAEA"/>
-        <w:tblLook w:val="04A0"/>
+        <w:tblLook w:val="04A0" w:firstRow="1" w:lastRow="0" w:firstColumn="1" w:lastColumn="0" w:noHBand="0" w:noVBand="1"/>
       </w:tblPr>
       <w:tblGrid>
         <w:gridCol w:w="9962"/>
@@ -3063,7 +3054,6 @@
           </w:p>
           <w:p>
             <w:r>
-              <w:lastRenderedPageBreak/>
               <w:t xml:space="preserve">    {</w:t>
             </w:r>
           </w:p>
@@ -3136,11 +3126,6 @@
             </w:r>
           </w:p>
           <w:p>
-            <w:pPr>
-              <w:rPr>
-                <w:rFonts w:hint="eastAsia"/>
-              </w:rPr>
-            </w:pPr>
             <w:r>
               <w:rPr>
                 <w:rFonts w:hint="eastAsia"/>
@@ -3265,7 +3250,6 @@
           <w:p>
             <w:pPr>
               <w:rPr>
-                <w:rFonts w:hint="eastAsia"/>
                 <w:b/>
                 <w:color w:val="FF0000"/>
               </w:rPr>
@@ -3480,11 +3464,6 @@
             </w:r>
           </w:p>
           <w:p>
-            <w:pPr>
-              <w:rPr>
-                <w:rFonts w:hint="eastAsia"/>
-              </w:rPr>
-            </w:pPr>
             <w:r>
               <w:t>}</w:t>
             </w:r>
@@ -3492,13 +3471,7 @@
         </w:tc>
       </w:tr>
     </w:tbl>
-    <w:p>
-      <w:pPr>
-        <w:rPr>
-          <w:rFonts w:hint="eastAsia"/>
-        </w:rPr>
-      </w:pPr>
-    </w:p>
+    <w:p/>
     <w:p>
       <w:pPr>
         <w:pStyle w:val="1"/>
@@ -3506,9 +3479,6 @@
           <w:ilvl w:val="0"/>
           <w:numId w:val="2"/>
         </w:numPr>
-        <w:rPr>
-          <w:rFonts w:hint="eastAsia"/>
-        </w:rPr>
       </w:pPr>
       <w:bookmarkStart w:id="6" w:name="_Toc388975052"/>
       <w:r>
@@ -3529,7 +3499,7 @@
       <w:pPr>
         <w:pStyle w:val="2"/>
         <w:rPr>
-          <w:rFonts w:asciiTheme="minorHAnsi" w:eastAsiaTheme="minorEastAsia" w:hAnsiTheme="minorHAnsi" w:hint="eastAsia"/>
+          <w:rFonts w:asciiTheme="minorHAnsi" w:eastAsiaTheme="minorEastAsia" w:hAnsiTheme="minorHAnsi"/>
           <w:sz w:val="44"/>
           <w:szCs w:val="44"/>
         </w:rPr>
@@ -3549,7 +3519,7 @@
         <w:tblW w:w="0" w:type="auto"/>
         <w:tblInd w:w="108" w:type="dxa"/>
         <w:tblLayout w:type="fixed"/>
-        <w:tblLook w:val="04A0"/>
+        <w:tblLook w:val="04A0" w:firstRow="1" w:lastRow="0" w:firstColumn="1" w:lastColumn="0" w:noHBand="0" w:noVBand="1"/>
       </w:tblPr>
       <w:tblGrid>
         <w:gridCol w:w="1560"/>
@@ -3593,7 +3563,7 @@
               <w:pStyle w:val="a5"/>
               <w:ind w:firstLineChars="0" w:firstLine="0"/>
               <w:rPr>
-                <w:rFonts w:ascii="微软雅黑" w:eastAsia="微软雅黑" w:hAnsi="微软雅黑" w:hint="eastAsia"/>
+                <w:rFonts w:ascii="微软雅黑" w:eastAsia="微软雅黑" w:hAnsi="微软雅黑"/>
                 <w:szCs w:val="21"/>
               </w:rPr>
             </w:pPr>
@@ -3616,7 +3586,7 @@
               <w:pStyle w:val="a5"/>
               <w:ind w:firstLineChars="0" w:firstLine="0"/>
               <w:rPr>
-                <w:rFonts w:ascii="微软雅黑" w:eastAsia="微软雅黑" w:hAnsi="微软雅黑" w:hint="eastAsia"/>
+                <w:rFonts w:ascii="微软雅黑" w:eastAsia="微软雅黑" w:hAnsi="微软雅黑"/>
                 <w:szCs w:val="21"/>
               </w:rPr>
             </w:pPr>
@@ -3644,7 +3614,7 @@
               <w:pStyle w:val="a5"/>
               <w:ind w:firstLineChars="0" w:firstLine="0"/>
               <w:rPr>
-                <w:rFonts w:ascii="微软雅黑" w:eastAsia="微软雅黑" w:hAnsi="微软雅黑" w:hint="eastAsia"/>
+                <w:rFonts w:ascii="微软雅黑" w:eastAsia="微软雅黑" w:hAnsi="微软雅黑"/>
                 <w:szCs w:val="21"/>
               </w:rPr>
             </w:pPr>
@@ -3666,7 +3636,7 @@
               <w:pStyle w:val="a5"/>
               <w:ind w:firstLineChars="0" w:firstLine="0"/>
               <w:rPr>
-                <w:rFonts w:ascii="微软雅黑" w:eastAsia="微软雅黑" w:hAnsi="微软雅黑" w:hint="eastAsia"/>
+                <w:rFonts w:ascii="微软雅黑" w:eastAsia="微软雅黑" w:hAnsi="微软雅黑"/>
                 <w:szCs w:val="21"/>
               </w:rPr>
             </w:pPr>
@@ -3688,7 +3658,7 @@
               <w:pStyle w:val="a5"/>
               <w:ind w:firstLineChars="0" w:firstLine="0"/>
               <w:rPr>
-                <w:rFonts w:ascii="微软雅黑" w:eastAsia="微软雅黑" w:hAnsi="微软雅黑" w:hint="eastAsia"/>
+                <w:rFonts w:ascii="微软雅黑" w:eastAsia="微软雅黑" w:hAnsi="微软雅黑"/>
                 <w:szCs w:val="21"/>
               </w:rPr>
             </w:pPr>
@@ -3710,7 +3680,7 @@
               <w:pStyle w:val="a5"/>
               <w:ind w:firstLineChars="0" w:firstLine="0"/>
               <w:rPr>
-                <w:rFonts w:ascii="微软雅黑" w:eastAsia="微软雅黑" w:hAnsi="微软雅黑" w:hint="eastAsia"/>
+                <w:rFonts w:ascii="微软雅黑" w:eastAsia="微软雅黑" w:hAnsi="微软雅黑"/>
                 <w:szCs w:val="21"/>
               </w:rPr>
             </w:pPr>
@@ -3732,7 +3702,7 @@
               <w:pStyle w:val="a5"/>
               <w:ind w:firstLineChars="0" w:firstLine="0"/>
               <w:rPr>
-                <w:rFonts w:ascii="微软雅黑" w:eastAsia="微软雅黑" w:hAnsi="微软雅黑" w:hint="eastAsia"/>
+                <w:rFonts w:ascii="微软雅黑" w:eastAsia="微软雅黑" w:hAnsi="微软雅黑"/>
                 <w:szCs w:val="21"/>
               </w:rPr>
             </w:pPr>
@@ -3760,7 +3730,7 @@
               <w:pStyle w:val="a5"/>
               <w:ind w:firstLineChars="0" w:firstLine="0"/>
               <w:rPr>
-                <w:rFonts w:ascii="微软雅黑" w:eastAsia="微软雅黑" w:hAnsi="微软雅黑" w:hint="eastAsia"/>
+                <w:rFonts w:ascii="微软雅黑" w:eastAsia="微软雅黑" w:hAnsi="微软雅黑"/>
                 <w:szCs w:val="21"/>
               </w:rPr>
             </w:pPr>
@@ -3775,7 +3745,7 @@
               <w:pStyle w:val="a5"/>
               <w:ind w:firstLineChars="0" w:firstLine="0"/>
               <w:rPr>
-                <w:rFonts w:ascii="微软雅黑" w:eastAsia="微软雅黑" w:hAnsi="微软雅黑" w:hint="eastAsia"/>
+                <w:rFonts w:ascii="微软雅黑" w:eastAsia="微软雅黑" w:hAnsi="微软雅黑"/>
                 <w:szCs w:val="21"/>
               </w:rPr>
             </w:pPr>
@@ -3797,7 +3767,7 @@
               <w:pStyle w:val="a5"/>
               <w:ind w:firstLineChars="0" w:firstLine="0"/>
               <w:rPr>
-                <w:rFonts w:ascii="微软雅黑" w:eastAsia="微软雅黑" w:hAnsi="微软雅黑" w:hint="eastAsia"/>
+                <w:rFonts w:ascii="微软雅黑" w:eastAsia="微软雅黑" w:hAnsi="微软雅黑"/>
                 <w:szCs w:val="21"/>
               </w:rPr>
             </w:pPr>
@@ -3819,7 +3789,7 @@
               <w:pStyle w:val="a5"/>
               <w:ind w:firstLineChars="0" w:firstLine="0"/>
               <w:rPr>
-                <w:rFonts w:ascii="微软雅黑" w:eastAsia="微软雅黑" w:hAnsi="微软雅黑" w:hint="eastAsia"/>
+                <w:rFonts w:ascii="微软雅黑" w:eastAsia="微软雅黑" w:hAnsi="微软雅黑"/>
                 <w:szCs w:val="21"/>
               </w:rPr>
             </w:pPr>
@@ -3841,7 +3811,7 @@
               <w:pStyle w:val="a5"/>
               <w:ind w:firstLineChars="0" w:firstLine="0"/>
               <w:rPr>
-                <w:rFonts w:ascii="微软雅黑" w:eastAsia="微软雅黑" w:hAnsi="微软雅黑" w:hint="eastAsia"/>
+                <w:rFonts w:ascii="微软雅黑" w:eastAsia="微软雅黑" w:hAnsi="微软雅黑"/>
                 <w:szCs w:val="21"/>
               </w:rPr>
             </w:pPr>
@@ -3859,9 +3829,6 @@
     <w:p>
       <w:pPr>
         <w:pStyle w:val="2"/>
-        <w:rPr>
-          <w:rFonts w:hint="eastAsia"/>
-        </w:rPr>
       </w:pPr>
       <w:bookmarkStart w:id="8" w:name="_Toc388975054"/>
       <w:r>
@@ -3884,7 +3851,7 @@
         <w:tblW w:w="0" w:type="auto"/>
         <w:tblInd w:w="108" w:type="dxa"/>
         <w:shd w:val="clear" w:color="auto" w:fill="EAEAEA"/>
-        <w:tblLook w:val="04A0"/>
+        <w:tblLook w:val="04A0" w:firstRow="1" w:lastRow="0" w:firstColumn="1" w:lastColumn="0" w:noHBand="0" w:noVBand="1"/>
       </w:tblPr>
       <w:tblGrid>
         <w:gridCol w:w="9639"/>
@@ -3913,20 +3880,66 @@
             <w:pPr>
               <w:pStyle w:val="a8"/>
               <w:rPr>
+                <w:rFonts w:hAnsi="宋体" w:cs="宋体"/>
+              </w:rPr>
+            </w:pPr>
+            <w:r>
+              <w:rPr>
+                <w:rFonts w:hAnsi="宋体" w:cs="宋体"/>
+              </w:rPr>
+              <w:t xml:space="preserve">  result: 0,</w:t>
+            </w:r>
+            <w:r>
+              <w:rPr>
                 <w:rFonts w:hAnsi="宋体" w:cs="宋体" w:hint="eastAsia"/>
               </w:rPr>
-            </w:pPr>
-            <w:r>
-              <w:rPr>
-                <w:rFonts w:hAnsi="宋体" w:cs="宋体"/>
-              </w:rPr>
-              <w:t xml:space="preserve">  result: 0,</w:t>
+              <w:t xml:space="preserve">      # 请求响应标识，0:正常  1:失败或异常        </w:t>
+            </w:r>
+          </w:p>
+          <w:p>
+            <w:pPr>
+              <w:pStyle w:val="a8"/>
+              <w:rPr>
+                <w:rFonts w:hAnsi="宋体" w:cs="宋体"/>
+              </w:rPr>
+            </w:pPr>
+            <w:r>
+              <w:rPr>
+                <w:rFonts w:hAnsi="宋体" w:cs="宋体"/>
+              </w:rPr>
+              <w:t xml:space="preserve">  </w:t>
+            </w:r>
+            <w:proofErr w:type="spellStart"/>
+            <w:r>
+              <w:rPr>
+                <w:rFonts w:hAnsi="宋体" w:cs="宋体"/>
+              </w:rPr>
+              <w:t>section_name</w:t>
+            </w:r>
+            <w:proofErr w:type="spellEnd"/>
+            <w:r>
+              <w:rPr>
+                <w:rFonts w:hAnsi="宋体" w:cs="宋体"/>
+              </w:rPr>
+              <w:t>: "热门精选</w:t>
+            </w:r>
+            <w:r>
+              <w:rPr>
+                <w:rFonts w:hAnsi="宋体" w:cs="宋体"/>
+              </w:rPr>
+              <w:t>"</w:t>
             </w:r>
             <w:r>
               <w:rPr>
                 <w:rFonts w:hAnsi="宋体" w:cs="宋体" w:hint="eastAsia"/>
               </w:rPr>
-              <w:t xml:space="preserve">      # 请求响应标识，0:正常  1:失败或异常        </w:t>
+              <w:t>,</w:t>
+            </w:r>
+            <w:r>
+              <w:rPr>
+                <w:rFonts w:hAnsi="宋体" w:cs="宋体" w:hint="eastAsia"/>
+              </w:rPr>
+              <w:t xml:space="preserve">    # 不必解析</w:t>
             </w:r>
           </w:p>
           <w:p>
@@ -3940,6 +3953,71 @@
               <w:rPr>
                 <w:rFonts w:hAnsi="宋体" w:cs="宋体"/>
               </w:rPr>
+              <w:t xml:space="preserve">  extra: [...],</w:t>
+            </w:r>
+            <w:r>
+              <w:rPr>
+                <w:rFonts w:hAnsi="宋体" w:cs="宋体" w:hint="eastAsia"/>
+              </w:rPr>
+              <w:t xml:space="preserve">                # </w:t>
+            </w:r>
+            <w:r>
+              <w:rPr>
+                <w:rFonts w:hAnsi="宋体" w:cs="宋体" w:hint="eastAsia"/>
+              </w:rPr>
+              <w:t>扩展属性，</w:t>
+            </w:r>
+            <w:r>
+              <w:rPr>
+                <w:rFonts w:hAnsi="宋体" w:cs="宋体" w:hint="eastAsia"/>
+              </w:rPr>
+              <w:t>不必解析</w:t>
+            </w:r>
+          </w:p>
+          <w:p>
+            <w:pPr>
+              <w:pStyle w:val="a8"/>
+              <w:rPr>
+                <w:rFonts w:hAnsi="宋体" w:cs="宋体"/>
+              </w:rPr>
+            </w:pPr>
+            <w:r>
+              <w:rPr>
+                <w:rFonts w:hAnsi="宋体" w:cs="宋体"/>
+              </w:rPr>
+              <w:lastRenderedPageBreak/>
+              <w:t xml:space="preserve">  extra1: [...],</w:t>
+            </w:r>
+            <w:r>
+              <w:rPr>
+                <w:rFonts w:hAnsi="宋体" w:cs="宋体" w:hint="eastAsia"/>
+              </w:rPr>
+              <w:t xml:space="preserve">               # </w:t>
+            </w:r>
+            <w:r>
+              <w:rPr>
+                <w:rFonts w:hAnsi="宋体" w:cs="宋体" w:hint="eastAsia"/>
+              </w:rPr>
+              <w:t>扩展属性1，</w:t>
+            </w:r>
+            <w:r>
+              <w:rPr>
+                <w:rFonts w:hAnsi="宋体" w:cs="宋体" w:hint="eastAsia"/>
+              </w:rPr>
+              <w:t>不必解析</w:t>
+            </w:r>
+          </w:p>
+          <w:p>
+            <w:pPr>
+              <w:pStyle w:val="a8"/>
+              <w:rPr>
+                <w:rFonts w:hAnsi="宋体" w:cs="宋体"/>
+              </w:rPr>
+            </w:pPr>
+            <w:r>
+              <w:rPr>
+                <w:rFonts w:hAnsi="宋体" w:cs="宋体"/>
+              </w:rPr>
               <w:t xml:space="preserve">  </w:t>
             </w:r>
             <w:proofErr w:type="spellStart"/>
@@ -3947,32 +4025,32 @@
               <w:rPr>
                 <w:rFonts w:hAnsi="宋体" w:cs="宋体"/>
               </w:rPr>
-              <w:t>section_name</w:t>
+              <w:t>app_list</w:t>
             </w:r>
             <w:proofErr w:type="spellEnd"/>
             <w:r>
               <w:rPr>
                 <w:rFonts w:hAnsi="宋体" w:cs="宋体"/>
               </w:rPr>
-              <w:t>: "热门精选</w:t>
-            </w:r>
-            <w:r>
-              <w:rPr>
-                <w:rFonts w:hAnsi="宋体" w:cs="宋体"/>
-              </w:rPr>
-              <w:t>"</w:t>
+              <w:t>: [</w:t>
             </w:r>
             <w:r>
               <w:rPr>
                 <w:rFonts w:hAnsi="宋体" w:cs="宋体" w:hint="eastAsia"/>
               </w:rPr>
-              <w:t>,</w:t>
+              <w:t xml:space="preserve">                  # 推荐</w:t>
             </w:r>
             <w:r>
               <w:rPr>
                 <w:rFonts w:hAnsi="宋体" w:cs="宋体" w:hint="eastAsia"/>
               </w:rPr>
-              <w:t xml:space="preserve">    # 不必解析</w:t>
+              <w:t>位</w:t>
+            </w:r>
+            <w:r>
+              <w:rPr>
+                <w:rFonts w:hAnsi="宋体" w:cs="宋体" w:hint="eastAsia"/>
+              </w:rPr>
+              <w:t>列表</w:t>
             </w:r>
           </w:p>
           <w:p>
@@ -3986,25 +4064,81 @@
               <w:rPr>
                 <w:rFonts w:hAnsi="宋体" w:cs="宋体"/>
               </w:rPr>
-              <w:t xml:space="preserve">  extra: [...],</w:t>
+              <w:t xml:space="preserve">    {</w:t>
+            </w:r>
+          </w:p>
+          <w:p>
+            <w:pPr>
+              <w:pStyle w:val="a8"/>
+              <w:rPr>
+                <w:rFonts w:hAnsi="宋体" w:cs="宋体"/>
+              </w:rPr>
+            </w:pPr>
+            <w:r>
+              <w:rPr>
+                <w:rFonts w:hAnsi="宋体" w:cs="宋体"/>
+              </w:rPr>
+              <w:t xml:space="preserve">      sort: 1,</w:t>
             </w:r>
             <w:r>
               <w:rPr>
                 <w:rFonts w:hAnsi="宋体" w:cs="宋体" w:hint="eastAsia"/>
               </w:rPr>
-              <w:t xml:space="preserve">                # </w:t>
+              <w:t xml:space="preserve">                 # 排序号,从1开始</w:t>
+            </w:r>
+          </w:p>
+          <w:p>
+            <w:pPr>
+              <w:pStyle w:val="a8"/>
+              <w:rPr>
+                <w:rFonts w:hAnsi="宋体" w:cs="宋体"/>
+              </w:rPr>
+            </w:pPr>
+            <w:r>
+              <w:rPr>
+                <w:rFonts w:hAnsi="宋体" w:cs="宋体"/>
+              </w:rPr>
+              <w:t xml:space="preserve">      </w:t>
+            </w:r>
+            <w:proofErr w:type="spellStart"/>
+            <w:r>
+              <w:rPr>
+                <w:rFonts w:hAnsi="宋体" w:cs="宋体"/>
+              </w:rPr>
+              <w:t>update_time</w:t>
+            </w:r>
+            <w:proofErr w:type="spellEnd"/>
+            <w:r>
+              <w:rPr>
+                <w:rFonts w:hAnsi="宋体" w:cs="宋体"/>
+              </w:rPr>
+              <w:t>: 1394467200000,</w:t>
             </w:r>
             <w:r>
               <w:rPr>
                 <w:rFonts w:hAnsi="宋体" w:cs="宋体" w:hint="eastAsia"/>
               </w:rPr>
-              <w:t>扩展属性，</w:t>
+              <w:t xml:space="preserve">      # 更新时间 UTC</w:t>
+            </w:r>
+          </w:p>
+          <w:p>
+            <w:pPr>
+              <w:pStyle w:val="a8"/>
+              <w:rPr>
+                <w:rFonts w:hAnsi="宋体" w:cs="宋体"/>
+              </w:rPr>
+            </w:pPr>
+            <w:r>
+              <w:rPr>
+                <w:rFonts w:hAnsi="宋体" w:cs="宋体"/>
+              </w:rPr>
+              <w:t xml:space="preserve">      status: 0,</w:t>
             </w:r>
             <w:r>
               <w:rPr>
                 <w:rFonts w:hAnsi="宋体" w:cs="宋体" w:hint="eastAsia"/>
               </w:rPr>
-              <w:t>不必解析</w:t>
+              <w:t xml:space="preserve">                       # 状态 0：有效 1：无效</w:t>
             </w:r>
           </w:p>
           <w:p>
@@ -4018,173 +4152,6 @@
               <w:rPr>
                 <w:rFonts w:hAnsi="宋体" w:cs="宋体"/>
               </w:rPr>
-              <w:t xml:space="preserve">  extra1: [...],</w:t>
-            </w:r>
-            <w:r>
-              <w:rPr>
-                <w:rFonts w:hAnsi="宋体" w:cs="宋体" w:hint="eastAsia"/>
-              </w:rPr>
-              <w:t xml:space="preserve">               # </w:t>
-            </w:r>
-            <w:r>
-              <w:rPr>
-                <w:rFonts w:hAnsi="宋体" w:cs="宋体" w:hint="eastAsia"/>
-              </w:rPr>
-              <w:t>扩展属性1，</w:t>
-            </w:r>
-            <w:r>
-              <w:rPr>
-                <w:rFonts w:hAnsi="宋体" w:cs="宋体" w:hint="eastAsia"/>
-              </w:rPr>
-              <w:t>不必解析</w:t>
-            </w:r>
-          </w:p>
-          <w:p>
-            <w:pPr>
-              <w:pStyle w:val="a8"/>
-              <w:rPr>
-                <w:rFonts w:hAnsi="宋体" w:cs="宋体"/>
-              </w:rPr>
-            </w:pPr>
-            <w:r>
-              <w:rPr>
-                <w:rFonts w:hAnsi="宋体" w:cs="宋体"/>
-              </w:rPr>
-              <w:t xml:space="preserve">  </w:t>
-            </w:r>
-            <w:proofErr w:type="spellStart"/>
-            <w:r>
-              <w:rPr>
-                <w:rFonts w:hAnsi="宋体" w:cs="宋体"/>
-              </w:rPr>
-              <w:t>app_list</w:t>
-            </w:r>
-            <w:proofErr w:type="spellEnd"/>
-            <w:r>
-              <w:rPr>
-                <w:rFonts w:hAnsi="宋体" w:cs="宋体"/>
-              </w:rPr>
-              <w:t>: [</w:t>
-            </w:r>
-            <w:r>
-              <w:rPr>
-                <w:rFonts w:hAnsi="宋体" w:cs="宋体" w:hint="eastAsia"/>
-              </w:rPr>
-              <w:t xml:space="preserve">                  # 推荐</w:t>
-            </w:r>
-            <w:r>
-              <w:rPr>
-                <w:rFonts w:hAnsi="宋体" w:cs="宋体" w:hint="eastAsia"/>
-              </w:rPr>
-              <w:t>位</w:t>
-            </w:r>
-            <w:r>
-              <w:rPr>
-                <w:rFonts w:hAnsi="宋体" w:cs="宋体" w:hint="eastAsia"/>
-              </w:rPr>
-              <w:t>列表</w:t>
-            </w:r>
-          </w:p>
-          <w:p>
-            <w:pPr>
-              <w:pStyle w:val="a8"/>
-              <w:rPr>
-                <w:rFonts w:hAnsi="宋体" w:cs="宋体"/>
-              </w:rPr>
-            </w:pPr>
-            <w:r>
-              <w:rPr>
-                <w:rFonts w:hAnsi="宋体" w:cs="宋体"/>
-              </w:rPr>
-              <w:t xml:space="preserve">    {</w:t>
-            </w:r>
-          </w:p>
-          <w:p>
-            <w:pPr>
-              <w:pStyle w:val="a8"/>
-              <w:rPr>
-                <w:rFonts w:hAnsi="宋体" w:cs="宋体"/>
-              </w:rPr>
-            </w:pPr>
-            <w:r>
-              <w:rPr>
-                <w:rFonts w:hAnsi="宋体" w:cs="宋体"/>
-              </w:rPr>
-              <w:t xml:space="preserve">      sort: 1,</w:t>
-            </w:r>
-            <w:r>
-              <w:rPr>
-                <w:rFonts w:hAnsi="宋体" w:cs="宋体" w:hint="eastAsia"/>
-              </w:rPr>
-              <w:t xml:space="preserve">                 # 排序号,从1开始</w:t>
-            </w:r>
-          </w:p>
-          <w:p>
-            <w:pPr>
-              <w:pStyle w:val="a8"/>
-              <w:rPr>
-                <w:rFonts w:hAnsi="宋体" w:cs="宋体"/>
-              </w:rPr>
-            </w:pPr>
-            <w:r>
-              <w:rPr>
-                <w:rFonts w:hAnsi="宋体" w:cs="宋体"/>
-              </w:rPr>
-              <w:t xml:space="preserve">      </w:t>
-            </w:r>
-            <w:proofErr w:type="spellStart"/>
-            <w:r>
-              <w:rPr>
-                <w:rFonts w:hAnsi="宋体" w:cs="宋体"/>
-              </w:rPr>
-              <w:t>update_time</w:t>
-            </w:r>
-            <w:proofErr w:type="spellEnd"/>
-            <w:r>
-              <w:rPr>
-                <w:rFonts w:hAnsi="宋体" w:cs="宋体"/>
-              </w:rPr>
-              <w:t>: 1394467200000,</w:t>
-            </w:r>
-            <w:r>
-              <w:rPr>
-                <w:rFonts w:hAnsi="宋体" w:cs="宋体" w:hint="eastAsia"/>
-              </w:rPr>
-              <w:t xml:space="preserve">      # 更新时间 UTC</w:t>
-            </w:r>
-          </w:p>
-          <w:p>
-            <w:pPr>
-              <w:pStyle w:val="a8"/>
-              <w:rPr>
-                <w:rFonts w:hAnsi="宋体" w:cs="宋体"/>
-              </w:rPr>
-            </w:pPr>
-            <w:r>
-              <w:rPr>
-                <w:rFonts w:hAnsi="宋体" w:cs="宋体"/>
-              </w:rPr>
-              <w:t xml:space="preserve">      status: 0,</w:t>
-            </w:r>
-            <w:r>
-              <w:rPr>
-                <w:rFonts w:hAnsi="宋体" w:cs="宋体" w:hint="eastAsia"/>
-              </w:rPr>
-              <w:t xml:space="preserve">                       # 状态 0：有效 1：无效</w:t>
-            </w:r>
-          </w:p>
-          <w:p>
-            <w:pPr>
-              <w:pStyle w:val="a8"/>
-              <w:rPr>
-                <w:rFonts w:hAnsi="宋体" w:cs="宋体"/>
-              </w:rPr>
-            </w:pPr>
-            <w:r>
-              <w:rPr>
-                <w:rFonts w:hAnsi="宋体" w:cs="宋体"/>
-              </w:rPr>
-              <w:lastRenderedPageBreak/>
               <w:t xml:space="preserve">      </w:t>
             </w:r>
             <w:proofErr w:type="spellStart"/>
@@ -5168,20 +5135,40 @@
               <w:pStyle w:val="a8"/>
               <w:ind w:firstLine="405"/>
               <w:rPr>
+                <w:rFonts w:hAnsi="宋体" w:cs="宋体"/>
+              </w:rPr>
+            </w:pPr>
+            <w:r>
+              <w:rPr>
+                <w:rFonts w:hAnsi="宋体" w:cs="宋体"/>
+              </w:rPr>
+              <w:t>}</w:t>
+            </w:r>
+            <w:r>
+              <w:rPr>
                 <w:rFonts w:hAnsi="宋体" w:cs="宋体" w:hint="eastAsia"/>
               </w:rPr>
-            </w:pPr>
-            <w:r>
-              <w:rPr>
-                <w:rFonts w:hAnsi="宋体" w:cs="宋体"/>
-              </w:rPr>
-              <w:t>}</w:t>
-            </w:r>
+              <w:t>,</w:t>
+            </w:r>
+          </w:p>
+          <w:p>
+            <w:pPr>
+              <w:pStyle w:val="a8"/>
+              <w:rPr>
+                <w:rFonts w:hAnsi="宋体" w:cs="宋体"/>
+              </w:rPr>
+            </w:pPr>
             <w:r>
               <w:rPr>
                 <w:rFonts w:hAnsi="宋体" w:cs="宋体" w:hint="eastAsia"/>
               </w:rPr>
-              <w:t>,</w:t>
+              <w:t xml:space="preserve">    </w:t>
+            </w:r>
+            <w:r>
+              <w:rPr>
+                <w:rFonts w:hAnsi="宋体" w:cs="宋体"/>
+              </w:rPr>
+              <w:t>...</w:t>
             </w:r>
           </w:p>
           <w:p>
@@ -5193,15 +5180,9 @@
             </w:pPr>
             <w:r>
               <w:rPr>
-                <w:rFonts w:hAnsi="宋体" w:cs="宋体" w:hint="eastAsia"/>
-              </w:rPr>
-              <w:t xml:space="preserve">    </w:t>
-            </w:r>
-            <w:r>
-              <w:rPr>
-                <w:rFonts w:hAnsi="宋体" w:cs="宋体"/>
-              </w:rPr>
-              <w:t>...</w:t>
+                <w:rFonts w:hAnsi="宋体" w:cs="宋体"/>
+              </w:rPr>
+              <w:t xml:space="preserve">  ]</w:t>
             </w:r>
           </w:p>
           <w:p>
@@ -5209,20 +5190,6 @@
               <w:pStyle w:val="a8"/>
               <w:rPr>
                 <w:rFonts w:hAnsi="宋体" w:cs="宋体"/>
-              </w:rPr>
-            </w:pPr>
-            <w:r>
-              <w:rPr>
-                <w:rFonts w:hAnsi="宋体" w:cs="宋体"/>
-              </w:rPr>
-              <w:t xml:space="preserve">  ]</w:t>
-            </w:r>
-          </w:p>
-          <w:p>
-            <w:pPr>
-              <w:pStyle w:val="a8"/>
-              <w:rPr>
-                <w:rFonts w:hAnsi="宋体" w:cs="宋体" w:hint="eastAsia"/>
               </w:rPr>
             </w:pPr>
             <w:r>
@@ -5242,9 +5209,6 @@
           <w:ilvl w:val="0"/>
           <w:numId w:val="2"/>
         </w:numPr>
-        <w:rPr>
-          <w:rFonts w:hint="eastAsia"/>
-        </w:rPr>
       </w:pPr>
       <w:bookmarkStart w:id="14" w:name="_Toc388975055"/>
       <w:r>
@@ -5263,9 +5227,6 @@
           <w:ilvl w:val="1"/>
           <w:numId w:val="2"/>
         </w:numPr>
-        <w:rPr>
-          <w:rFonts w:hint="eastAsia"/>
-        </w:rPr>
       </w:pPr>
       <w:bookmarkStart w:id="15" w:name="_Toc388975056"/>
       <w:proofErr w:type="gramStart"/>
@@ -5281,9 +5242,6 @@
     <w:p>
       <w:pPr>
         <w:pStyle w:val="3"/>
-        <w:rPr>
-          <w:rFonts w:hint="eastAsia"/>
-        </w:rPr>
       </w:pPr>
       <w:bookmarkStart w:id="16" w:name="_Toc388975057"/>
       <w:r>
@@ -5300,7 +5258,7 @@
         <w:tblW w:w="0" w:type="auto"/>
         <w:tblInd w:w="108" w:type="dxa"/>
         <w:tblLayout w:type="fixed"/>
-        <w:tblLook w:val="04A0"/>
+        <w:tblLook w:val="04A0" w:firstRow="1" w:lastRow="0" w:firstColumn="1" w:lastColumn="0" w:noHBand="0" w:noVBand="1"/>
       </w:tblPr>
       <w:tblGrid>
         <w:gridCol w:w="1560"/>
@@ -5344,7 +5302,7 @@
               <w:pStyle w:val="a5"/>
               <w:ind w:firstLineChars="0" w:firstLine="0"/>
               <w:rPr>
-                <w:rFonts w:ascii="微软雅黑" w:eastAsia="微软雅黑" w:hAnsi="微软雅黑" w:hint="eastAsia"/>
+                <w:rFonts w:ascii="微软雅黑" w:eastAsia="微软雅黑" w:hAnsi="微软雅黑"/>
                 <w:szCs w:val="21"/>
               </w:rPr>
             </w:pPr>
@@ -5367,7 +5325,7 @@
               <w:pStyle w:val="a5"/>
               <w:ind w:firstLineChars="0" w:firstLine="0"/>
               <w:rPr>
-                <w:rFonts w:ascii="微软雅黑" w:eastAsia="微软雅黑" w:hAnsi="微软雅黑" w:hint="eastAsia"/>
+                <w:rFonts w:ascii="微软雅黑" w:eastAsia="微软雅黑" w:hAnsi="微软雅黑"/>
                 <w:szCs w:val="21"/>
               </w:rPr>
             </w:pPr>
@@ -5395,7 +5353,7 @@
               <w:pStyle w:val="a5"/>
               <w:ind w:firstLineChars="0" w:firstLine="0"/>
               <w:rPr>
-                <w:rFonts w:ascii="微软雅黑" w:eastAsia="微软雅黑" w:hAnsi="微软雅黑" w:hint="eastAsia"/>
+                <w:rFonts w:ascii="微软雅黑" w:eastAsia="微软雅黑" w:hAnsi="微软雅黑"/>
                 <w:szCs w:val="21"/>
               </w:rPr>
             </w:pPr>
@@ -5417,7 +5375,7 @@
               <w:pStyle w:val="a5"/>
               <w:ind w:firstLineChars="0" w:firstLine="0"/>
               <w:rPr>
-                <w:rFonts w:ascii="微软雅黑" w:eastAsia="微软雅黑" w:hAnsi="微软雅黑" w:hint="eastAsia"/>
+                <w:rFonts w:ascii="微软雅黑" w:eastAsia="微软雅黑" w:hAnsi="微软雅黑"/>
                 <w:szCs w:val="21"/>
               </w:rPr>
             </w:pPr>
@@ -5439,7 +5397,7 @@
               <w:pStyle w:val="a5"/>
               <w:ind w:firstLineChars="0" w:firstLine="0"/>
               <w:rPr>
-                <w:rFonts w:ascii="微软雅黑" w:eastAsia="微软雅黑" w:hAnsi="微软雅黑" w:hint="eastAsia"/>
+                <w:rFonts w:ascii="微软雅黑" w:eastAsia="微软雅黑" w:hAnsi="微软雅黑"/>
                 <w:szCs w:val="21"/>
               </w:rPr>
             </w:pPr>
@@ -5461,7 +5419,7 @@
               <w:pStyle w:val="a5"/>
               <w:ind w:firstLineChars="0" w:firstLine="0"/>
               <w:rPr>
-                <w:rFonts w:ascii="微软雅黑" w:eastAsia="微软雅黑" w:hAnsi="微软雅黑" w:hint="eastAsia"/>
+                <w:rFonts w:ascii="微软雅黑" w:eastAsia="微软雅黑" w:hAnsi="微软雅黑"/>
                 <w:szCs w:val="21"/>
               </w:rPr>
             </w:pPr>
@@ -5483,7 +5441,7 @@
               <w:pStyle w:val="a5"/>
               <w:ind w:firstLineChars="0" w:firstLine="0"/>
               <w:rPr>
-                <w:rFonts w:ascii="微软雅黑" w:eastAsia="微软雅黑" w:hAnsi="微软雅黑" w:hint="eastAsia"/>
+                <w:rFonts w:ascii="微软雅黑" w:eastAsia="微软雅黑" w:hAnsi="微软雅黑"/>
                 <w:szCs w:val="21"/>
               </w:rPr>
             </w:pPr>
@@ -5511,7 +5469,7 @@
               <w:pStyle w:val="a5"/>
               <w:ind w:firstLineChars="0" w:firstLine="0"/>
               <w:rPr>
-                <w:rFonts w:ascii="微软雅黑" w:eastAsia="微软雅黑" w:hAnsi="微软雅黑" w:hint="eastAsia"/>
+                <w:rFonts w:ascii="微软雅黑" w:eastAsia="微软雅黑" w:hAnsi="微软雅黑"/>
                 <w:szCs w:val="21"/>
               </w:rPr>
             </w:pPr>
@@ -5526,7 +5484,7 @@
               <w:pStyle w:val="a5"/>
               <w:ind w:firstLineChars="0" w:firstLine="0"/>
               <w:rPr>
-                <w:rFonts w:ascii="微软雅黑" w:eastAsia="微软雅黑" w:hAnsi="微软雅黑" w:hint="eastAsia"/>
+                <w:rFonts w:ascii="微软雅黑" w:eastAsia="微软雅黑" w:hAnsi="微软雅黑"/>
                 <w:szCs w:val="21"/>
               </w:rPr>
             </w:pPr>
@@ -5548,7 +5506,7 @@
               <w:pStyle w:val="a5"/>
               <w:ind w:firstLineChars="0" w:firstLine="0"/>
               <w:rPr>
-                <w:rFonts w:ascii="微软雅黑" w:eastAsia="微软雅黑" w:hAnsi="微软雅黑" w:hint="eastAsia"/>
+                <w:rFonts w:ascii="微软雅黑" w:eastAsia="微软雅黑" w:hAnsi="微软雅黑"/>
                 <w:szCs w:val="21"/>
               </w:rPr>
             </w:pPr>
@@ -5570,7 +5528,7 @@
               <w:pStyle w:val="a5"/>
               <w:ind w:firstLineChars="0" w:firstLine="0"/>
               <w:rPr>
-                <w:rFonts w:ascii="微软雅黑" w:eastAsia="微软雅黑" w:hAnsi="微软雅黑" w:hint="eastAsia"/>
+                <w:rFonts w:ascii="微软雅黑" w:eastAsia="微软雅黑" w:hAnsi="微软雅黑"/>
                 <w:szCs w:val="21"/>
               </w:rPr>
             </w:pPr>
@@ -5592,7 +5550,7 @@
               <w:pStyle w:val="a5"/>
               <w:ind w:firstLineChars="0" w:firstLine="0"/>
               <w:rPr>
-                <w:rFonts w:ascii="微软雅黑" w:eastAsia="微软雅黑" w:hAnsi="微软雅黑" w:hint="eastAsia"/>
+                <w:rFonts w:ascii="微软雅黑" w:eastAsia="微软雅黑" w:hAnsi="微软雅黑"/>
                 <w:szCs w:val="21"/>
               </w:rPr>
             </w:pPr>
@@ -5620,7 +5578,7 @@
               <w:pStyle w:val="a5"/>
               <w:ind w:firstLineChars="0" w:firstLine="0"/>
               <w:rPr>
-                <w:rFonts w:ascii="微软雅黑" w:eastAsia="微软雅黑" w:hAnsi="微软雅黑" w:hint="eastAsia"/>
+                <w:rFonts w:ascii="微软雅黑" w:eastAsia="微软雅黑" w:hAnsi="微软雅黑"/>
                 <w:szCs w:val="21"/>
               </w:rPr>
             </w:pPr>
@@ -5635,7 +5593,7 @@
               <w:pStyle w:val="a5"/>
               <w:ind w:firstLineChars="0" w:firstLine="0"/>
               <w:rPr>
-                <w:rFonts w:ascii="微软雅黑" w:eastAsia="微软雅黑" w:hAnsi="微软雅黑" w:hint="eastAsia"/>
+                <w:rFonts w:ascii="微软雅黑" w:eastAsia="微软雅黑" w:hAnsi="微软雅黑"/>
                 <w:szCs w:val="21"/>
               </w:rPr>
             </w:pPr>
@@ -5659,7 +5617,7 @@
               <w:pStyle w:val="a5"/>
               <w:ind w:firstLineChars="0" w:firstLine="0"/>
               <w:rPr>
-                <w:rFonts w:ascii="微软雅黑" w:eastAsia="微软雅黑" w:hAnsi="微软雅黑" w:hint="eastAsia"/>
+                <w:rFonts w:ascii="微软雅黑" w:eastAsia="微软雅黑" w:hAnsi="微软雅黑"/>
                 <w:szCs w:val="21"/>
               </w:rPr>
             </w:pPr>
@@ -5681,7 +5639,7 @@
               <w:pStyle w:val="a5"/>
               <w:ind w:firstLineChars="0" w:firstLine="0"/>
               <w:rPr>
-                <w:rFonts w:ascii="微软雅黑" w:eastAsia="微软雅黑" w:hAnsi="微软雅黑" w:hint="eastAsia"/>
+                <w:rFonts w:ascii="微软雅黑" w:eastAsia="微软雅黑" w:hAnsi="微软雅黑"/>
                 <w:szCs w:val="21"/>
               </w:rPr>
             </w:pPr>
@@ -5703,7 +5661,7 @@
               <w:pStyle w:val="a5"/>
               <w:ind w:firstLineChars="0" w:firstLine="0"/>
               <w:rPr>
-                <w:rFonts w:ascii="微软雅黑" w:eastAsia="微软雅黑" w:hAnsi="微软雅黑" w:hint="eastAsia"/>
+                <w:rFonts w:ascii="微软雅黑" w:eastAsia="微软雅黑" w:hAnsi="微软雅黑"/>
                 <w:szCs w:val="21"/>
               </w:rPr>
             </w:pPr>
@@ -5721,9 +5679,6 @@
     <w:p>
       <w:pPr>
         <w:pStyle w:val="3"/>
-        <w:rPr>
-          <w:rFonts w:hint="eastAsia"/>
-        </w:rPr>
       </w:pPr>
       <w:bookmarkStart w:id="17" w:name="_Toc388975058"/>
       <w:r>
@@ -5745,7 +5700,7 @@
         <w:tblStyle w:val="a6"/>
         <w:tblW w:w="0" w:type="auto"/>
         <w:shd w:val="clear" w:color="auto" w:fill="EAEAEA"/>
-        <w:tblLook w:val="04A0"/>
+        <w:tblLook w:val="04A0" w:firstRow="1" w:lastRow="0" w:firstColumn="1" w:lastColumn="0" w:noHBand="0" w:noVBand="1"/>
       </w:tblPr>
       <w:tblGrid>
         <w:gridCol w:w="9962"/>
@@ -5924,11 +5879,6 @@
             </w:r>
           </w:p>
           <w:p>
-            <w:pPr>
-              <w:rPr>
-                <w:rFonts w:hint="eastAsia"/>
-              </w:rPr>
-            </w:pPr>
             <w:r>
               <w:rPr>
                 <w:rFonts w:hint="eastAsia"/>
@@ -6186,11 +6136,6 @@
             </w:r>
           </w:p>
           <w:p>
-            <w:pPr>
-              <w:rPr>
-                <w:rFonts w:hint="eastAsia"/>
-              </w:rPr>
-            </w:pPr>
             <w:r>
               <w:rPr>
                 <w:rFonts w:hint="eastAsia"/>
@@ -6252,11 +6197,6 @@
             </w:r>
           </w:p>
           <w:p>
-            <w:pPr>
-              <w:rPr>
-                <w:rFonts w:hint="eastAsia"/>
-              </w:rPr>
-            </w:pPr>
             <w:r>
               <w:t>}</w:t>
             </w:r>
@@ -6271,9 +6211,6 @@
           <w:ilvl w:val="1"/>
           <w:numId w:val="2"/>
         </w:numPr>
-        <w:rPr>
-          <w:rFonts w:hint="eastAsia"/>
-        </w:rPr>
       </w:pPr>
       <w:bookmarkStart w:id="18" w:name="_Toc388975059"/>
       <w:r>
@@ -6288,9 +6225,6 @@
     <w:p>
       <w:pPr>
         <w:pStyle w:val="3"/>
-        <w:rPr>
-          <w:rFonts w:hint="eastAsia"/>
-        </w:rPr>
       </w:pPr>
       <w:bookmarkStart w:id="19" w:name="_Toc388975060"/>
       <w:r>
@@ -6307,7 +6241,7 @@
         <w:tblW w:w="0" w:type="auto"/>
         <w:tblInd w:w="108" w:type="dxa"/>
         <w:tblLayout w:type="fixed"/>
-        <w:tblLook w:val="04A0"/>
+        <w:tblLook w:val="04A0" w:firstRow="1" w:lastRow="0" w:firstColumn="1" w:lastColumn="0" w:noHBand="0" w:noVBand="1"/>
       </w:tblPr>
       <w:tblGrid>
         <w:gridCol w:w="1560"/>
@@ -6351,7 +6285,7 @@
               <w:pStyle w:val="a5"/>
               <w:ind w:firstLineChars="0" w:firstLine="0"/>
               <w:rPr>
-                <w:rFonts w:ascii="微软雅黑" w:eastAsia="微软雅黑" w:hAnsi="微软雅黑" w:hint="eastAsia"/>
+                <w:rFonts w:ascii="微软雅黑" w:eastAsia="微软雅黑" w:hAnsi="微软雅黑"/>
                 <w:szCs w:val="21"/>
               </w:rPr>
             </w:pPr>
@@ -6374,7 +6308,7 @@
               <w:pStyle w:val="a5"/>
               <w:ind w:firstLineChars="0" w:firstLine="0"/>
               <w:rPr>
-                <w:rFonts w:ascii="微软雅黑" w:eastAsia="微软雅黑" w:hAnsi="微软雅黑" w:hint="eastAsia"/>
+                <w:rFonts w:ascii="微软雅黑" w:eastAsia="微软雅黑" w:hAnsi="微软雅黑"/>
                 <w:szCs w:val="21"/>
               </w:rPr>
             </w:pPr>
@@ -6402,7 +6336,7 @@
               <w:pStyle w:val="a5"/>
               <w:ind w:firstLineChars="0" w:firstLine="0"/>
               <w:rPr>
-                <w:rFonts w:ascii="微软雅黑" w:eastAsia="微软雅黑" w:hAnsi="微软雅黑" w:hint="eastAsia"/>
+                <w:rFonts w:ascii="微软雅黑" w:eastAsia="微软雅黑" w:hAnsi="微软雅黑"/>
                 <w:szCs w:val="21"/>
               </w:rPr>
             </w:pPr>
@@ -6424,7 +6358,7 @@
               <w:pStyle w:val="a5"/>
               <w:ind w:firstLineChars="0" w:firstLine="0"/>
               <w:rPr>
-                <w:rFonts w:ascii="微软雅黑" w:eastAsia="微软雅黑" w:hAnsi="微软雅黑" w:hint="eastAsia"/>
+                <w:rFonts w:ascii="微软雅黑" w:eastAsia="微软雅黑" w:hAnsi="微软雅黑"/>
                 <w:szCs w:val="21"/>
               </w:rPr>
             </w:pPr>
@@ -6446,7 +6380,7 @@
               <w:pStyle w:val="a5"/>
               <w:ind w:firstLineChars="0" w:firstLine="0"/>
               <w:rPr>
-                <w:rFonts w:ascii="微软雅黑" w:eastAsia="微软雅黑" w:hAnsi="微软雅黑" w:hint="eastAsia"/>
+                <w:rFonts w:ascii="微软雅黑" w:eastAsia="微软雅黑" w:hAnsi="微软雅黑"/>
                 <w:szCs w:val="21"/>
               </w:rPr>
             </w:pPr>
@@ -6468,7 +6402,7 @@
               <w:pStyle w:val="a5"/>
               <w:ind w:firstLineChars="0" w:firstLine="0"/>
               <w:rPr>
-                <w:rFonts w:ascii="微软雅黑" w:eastAsia="微软雅黑" w:hAnsi="微软雅黑" w:hint="eastAsia"/>
+                <w:rFonts w:ascii="微软雅黑" w:eastAsia="微软雅黑" w:hAnsi="微软雅黑"/>
                 <w:szCs w:val="21"/>
               </w:rPr>
             </w:pPr>
@@ -6490,7 +6424,7 @@
               <w:pStyle w:val="a5"/>
               <w:ind w:firstLineChars="0" w:firstLine="0"/>
               <w:rPr>
-                <w:rFonts w:ascii="微软雅黑" w:eastAsia="微软雅黑" w:hAnsi="微软雅黑" w:hint="eastAsia"/>
+                <w:rFonts w:ascii="微软雅黑" w:eastAsia="微软雅黑" w:hAnsi="微软雅黑"/>
                 <w:szCs w:val="21"/>
               </w:rPr>
             </w:pPr>
@@ -6518,7 +6452,7 @@
               <w:pStyle w:val="a5"/>
               <w:ind w:firstLineChars="0" w:firstLine="0"/>
               <w:rPr>
-                <w:rFonts w:ascii="微软雅黑" w:eastAsia="微软雅黑" w:hAnsi="微软雅黑" w:hint="eastAsia"/>
+                <w:rFonts w:ascii="微软雅黑" w:eastAsia="微软雅黑" w:hAnsi="微软雅黑"/>
                 <w:szCs w:val="21"/>
               </w:rPr>
             </w:pPr>
@@ -6533,7 +6467,7 @@
               <w:pStyle w:val="a5"/>
               <w:ind w:firstLineChars="0" w:firstLine="0"/>
               <w:rPr>
-                <w:rFonts w:ascii="微软雅黑" w:eastAsia="微软雅黑" w:hAnsi="微软雅黑" w:hint="eastAsia"/>
+                <w:rFonts w:ascii="微软雅黑" w:eastAsia="微软雅黑" w:hAnsi="微软雅黑"/>
                 <w:szCs w:val="21"/>
               </w:rPr>
             </w:pPr>
@@ -6555,7 +6489,7 @@
               <w:pStyle w:val="a5"/>
               <w:ind w:firstLineChars="0" w:firstLine="0"/>
               <w:rPr>
-                <w:rFonts w:ascii="微软雅黑" w:eastAsia="微软雅黑" w:hAnsi="微软雅黑" w:hint="eastAsia"/>
+                <w:rFonts w:ascii="微软雅黑" w:eastAsia="微软雅黑" w:hAnsi="微软雅黑"/>
                 <w:szCs w:val="21"/>
               </w:rPr>
             </w:pPr>
@@ -6577,7 +6511,7 @@
               <w:pStyle w:val="a5"/>
               <w:ind w:firstLineChars="0" w:firstLine="0"/>
               <w:rPr>
-                <w:rFonts w:ascii="微软雅黑" w:eastAsia="微软雅黑" w:hAnsi="微软雅黑" w:hint="eastAsia"/>
+                <w:rFonts w:ascii="微软雅黑" w:eastAsia="微软雅黑" w:hAnsi="微软雅黑"/>
                 <w:szCs w:val="21"/>
               </w:rPr>
             </w:pPr>
@@ -6599,7 +6533,7 @@
               <w:pStyle w:val="a5"/>
               <w:ind w:firstLineChars="0" w:firstLine="0"/>
               <w:rPr>
-                <w:rFonts w:ascii="微软雅黑" w:eastAsia="微软雅黑" w:hAnsi="微软雅黑" w:hint="eastAsia"/>
+                <w:rFonts w:ascii="微软雅黑" w:eastAsia="微软雅黑" w:hAnsi="微软雅黑"/>
                 <w:szCs w:val="21"/>
               </w:rPr>
             </w:pPr>
@@ -6627,7 +6561,7 @@
               <w:pStyle w:val="a5"/>
               <w:ind w:firstLineChars="0" w:firstLine="0"/>
               <w:rPr>
-                <w:rFonts w:ascii="微软雅黑" w:eastAsia="微软雅黑" w:hAnsi="微软雅黑" w:hint="eastAsia"/>
+                <w:rFonts w:ascii="微软雅黑" w:eastAsia="微软雅黑" w:hAnsi="微软雅黑"/>
                 <w:szCs w:val="21"/>
               </w:rPr>
             </w:pPr>
@@ -6642,7 +6576,7 @@
               <w:pStyle w:val="a5"/>
               <w:ind w:firstLineChars="0" w:firstLine="0"/>
               <w:rPr>
-                <w:rFonts w:ascii="微软雅黑" w:eastAsia="微软雅黑" w:hAnsi="微软雅黑" w:hint="eastAsia"/>
+                <w:rFonts w:ascii="微软雅黑" w:eastAsia="微软雅黑" w:hAnsi="微软雅黑"/>
                 <w:szCs w:val="21"/>
               </w:rPr>
             </w:pPr>
@@ -6666,7 +6600,7 @@
               <w:pStyle w:val="a5"/>
               <w:ind w:firstLineChars="0" w:firstLine="0"/>
               <w:rPr>
-                <w:rFonts w:ascii="微软雅黑" w:eastAsia="微软雅黑" w:hAnsi="微软雅黑" w:hint="eastAsia"/>
+                <w:rFonts w:ascii="微软雅黑" w:eastAsia="微软雅黑" w:hAnsi="微软雅黑"/>
                 <w:szCs w:val="21"/>
               </w:rPr>
             </w:pPr>
@@ -6688,7 +6622,7 @@
               <w:pStyle w:val="a5"/>
               <w:ind w:firstLineChars="0" w:firstLine="0"/>
               <w:rPr>
-                <w:rFonts w:ascii="微软雅黑" w:eastAsia="微软雅黑" w:hAnsi="微软雅黑" w:hint="eastAsia"/>
+                <w:rFonts w:ascii="微软雅黑" w:eastAsia="微软雅黑" w:hAnsi="微软雅黑"/>
                 <w:szCs w:val="21"/>
               </w:rPr>
             </w:pPr>
@@ -6710,7 +6644,7 @@
               <w:pStyle w:val="a5"/>
               <w:ind w:firstLineChars="0" w:firstLine="0"/>
               <w:rPr>
-                <w:rFonts w:ascii="微软雅黑" w:eastAsia="微软雅黑" w:hAnsi="微软雅黑" w:hint="eastAsia"/>
+                <w:rFonts w:ascii="微软雅黑" w:eastAsia="微软雅黑" w:hAnsi="微软雅黑"/>
                 <w:szCs w:val="21"/>
               </w:rPr>
             </w:pPr>
@@ -6735,9 +6669,6 @@
     <w:p>
       <w:pPr>
         <w:pStyle w:val="3"/>
-        <w:rPr>
-          <w:rFonts w:hint="eastAsia"/>
-        </w:rPr>
       </w:pPr>
       <w:bookmarkStart w:id="20" w:name="_Toc388975061"/>
       <w:r>
@@ -6759,7 +6690,7 @@
         <w:tblStyle w:val="a6"/>
         <w:tblW w:w="0" w:type="auto"/>
         <w:shd w:val="clear" w:color="auto" w:fill="EAEAEA"/>
-        <w:tblLook w:val="04A0"/>
+        <w:tblLook w:val="04A0" w:firstRow="1" w:lastRow="0" w:firstColumn="1" w:lastColumn="0" w:noHBand="0" w:noVBand="1"/>
       </w:tblPr>
       <w:tblGrid>
         <w:gridCol w:w="9962"/>
@@ -7182,11 +7113,6 @@
             </w:r>
           </w:p>
           <w:p>
-            <w:pPr>
-              <w:rPr>
-                <w:rFonts w:hint="eastAsia"/>
-              </w:rPr>
-            </w:pPr>
             <w:r>
               <w:rPr>
                 <w:rFonts w:hint="eastAsia"/>
@@ -7253,11 +7179,6 @@
             </w:r>
           </w:p>
           <w:p>
-            <w:pPr>
-              <w:rPr>
-                <w:rFonts w:hint="eastAsia"/>
-              </w:rPr>
-            </w:pPr>
             <w:r>
               <w:t>}</w:t>
             </w:r>
@@ -7272,9 +7193,6 @@
           <w:ilvl w:val="0"/>
           <w:numId w:val="2"/>
         </w:numPr>
-        <w:rPr>
-          <w:rFonts w:hint="eastAsia"/>
-        </w:rPr>
       </w:pPr>
       <w:bookmarkStart w:id="21" w:name="_Toc388975062"/>
       <w:r>
@@ -7293,9 +7211,6 @@
           <w:ilvl w:val="1"/>
           <w:numId w:val="2"/>
         </w:numPr>
-        <w:rPr>
-          <w:rFonts w:hint="eastAsia"/>
-        </w:rPr>
       </w:pPr>
       <w:bookmarkStart w:id="22" w:name="_Toc388975063"/>
       <w:r>
@@ -7309,9 +7224,6 @@
     <w:p>
       <w:pPr>
         <w:pStyle w:val="3"/>
-        <w:rPr>
-          <w:rFonts w:hint="eastAsia"/>
-        </w:rPr>
       </w:pPr>
       <w:bookmarkStart w:id="23" w:name="_Toc388975064"/>
       <w:r>
@@ -7328,7 +7240,7 @@
         <w:tblW w:w="0" w:type="auto"/>
         <w:tblInd w:w="108" w:type="dxa"/>
         <w:tblLayout w:type="fixed"/>
-        <w:tblLook w:val="04A0"/>
+        <w:tblLook w:val="04A0" w:firstRow="1" w:lastRow="0" w:firstColumn="1" w:lastColumn="0" w:noHBand="0" w:noVBand="1"/>
       </w:tblPr>
       <w:tblGrid>
         <w:gridCol w:w="1560"/>
@@ -7371,7 +7283,7 @@
               <w:pStyle w:val="a5"/>
               <w:ind w:firstLineChars="0" w:firstLine="0"/>
               <w:rPr>
-                <w:rFonts w:ascii="微软雅黑" w:eastAsia="微软雅黑" w:hAnsi="微软雅黑" w:hint="eastAsia"/>
+                <w:rFonts w:ascii="微软雅黑" w:eastAsia="微软雅黑" w:hAnsi="微软雅黑"/>
                 <w:szCs w:val="21"/>
               </w:rPr>
             </w:pPr>
@@ -7393,7 +7305,7 @@
               <w:pStyle w:val="a5"/>
               <w:ind w:firstLineChars="0" w:firstLine="0"/>
               <w:rPr>
-                <w:rFonts w:ascii="微软雅黑" w:eastAsia="微软雅黑" w:hAnsi="微软雅黑" w:hint="eastAsia"/>
+                <w:rFonts w:ascii="微软雅黑" w:eastAsia="微软雅黑" w:hAnsi="微软雅黑"/>
                 <w:szCs w:val="21"/>
               </w:rPr>
             </w:pPr>
@@ -7420,7 +7332,7 @@
               <w:pStyle w:val="a5"/>
               <w:ind w:firstLineChars="0" w:firstLine="0"/>
               <w:rPr>
-                <w:rFonts w:ascii="微软雅黑" w:eastAsia="微软雅黑" w:hAnsi="微软雅黑" w:hint="eastAsia"/>
+                <w:rFonts w:ascii="微软雅黑" w:eastAsia="微软雅黑" w:hAnsi="微软雅黑"/>
                 <w:szCs w:val="21"/>
               </w:rPr>
             </w:pPr>
@@ -7440,7 +7352,7 @@
           <w:p>
             <w:pPr>
               <w:rPr>
-                <w:rFonts w:ascii="微软雅黑" w:eastAsia="微软雅黑" w:hAnsi="微软雅黑" w:hint="eastAsia"/>
+                <w:rFonts w:ascii="微软雅黑" w:eastAsia="微软雅黑" w:hAnsi="微软雅黑"/>
                 <w:szCs w:val="21"/>
               </w:rPr>
             </w:pPr>
@@ -7458,9 +7370,6 @@
     <w:p>
       <w:pPr>
         <w:pStyle w:val="3"/>
-        <w:rPr>
-          <w:rFonts w:hint="eastAsia"/>
-        </w:rPr>
       </w:pPr>
       <w:bookmarkStart w:id="24" w:name="_Toc388975065"/>
       <w:r>
@@ -7482,7 +7391,7 @@
         <w:tblStyle w:val="a6"/>
         <w:tblW w:w="0" w:type="auto"/>
         <w:shd w:val="clear" w:color="auto" w:fill="EAEAEA"/>
-        <w:tblLook w:val="04A0"/>
+        <w:tblLook w:val="04A0" w:firstRow="1" w:lastRow="0" w:firstColumn="1" w:lastColumn="0" w:noHBand="0" w:noVBand="1"/>
       </w:tblPr>
       <w:tblGrid>
         <w:gridCol w:w="9962"/>
@@ -7580,11 +7489,6 @@
             </w:r>
           </w:p>
           <w:p>
-            <w:pPr>
-              <w:rPr>
-                <w:rFonts w:hint="eastAsia"/>
-              </w:rPr>
-            </w:pPr>
             <w:r>
               <w:rPr>
                 <w:rFonts w:hint="eastAsia"/>
@@ -7775,11 +7679,6 @@
             </w:r>
           </w:p>
           <w:p>
-            <w:pPr>
-              <w:rPr>
-                <w:rFonts w:hint="eastAsia"/>
-              </w:rPr>
-            </w:pPr>
             <w:r>
               <w:rPr>
                 <w:rFonts w:hint="eastAsia"/>
@@ -7997,11 +7896,6 @@
             </w:r>
           </w:p>
           <w:p>
-            <w:pPr>
-              <w:rPr>
-                <w:rFonts w:hint="eastAsia"/>
-              </w:rPr>
-            </w:pPr>
             <w:r>
               <w:t>}</w:t>
             </w:r>
@@ -8016,9 +7910,6 @@
           <w:ilvl w:val="1"/>
           <w:numId w:val="2"/>
         </w:numPr>
-        <w:rPr>
-          <w:rFonts w:hint="eastAsia"/>
-        </w:rPr>
       </w:pPr>
       <w:bookmarkStart w:id="28" w:name="_Toc388975066"/>
       <w:r>
@@ -8033,9 +7924,6 @@
     <w:p>
       <w:pPr>
         <w:pStyle w:val="3"/>
-        <w:rPr>
-          <w:rFonts w:hint="eastAsia"/>
-        </w:rPr>
       </w:pPr>
       <w:bookmarkStart w:id="29" w:name="_Toc388975067"/>
       <w:r>
@@ -8052,7 +7940,7 @@
         <w:tblW w:w="0" w:type="auto"/>
         <w:tblInd w:w="108" w:type="dxa"/>
         <w:tblLayout w:type="fixed"/>
-        <w:tblLook w:val="04A0"/>
+        <w:tblLook w:val="04A0" w:firstRow="1" w:lastRow="0" w:firstColumn="1" w:lastColumn="0" w:noHBand="0" w:noVBand="1"/>
       </w:tblPr>
       <w:tblGrid>
         <w:gridCol w:w="1560"/>
@@ -8099,7 +7987,7 @@
               <w:pStyle w:val="a5"/>
               <w:ind w:firstLineChars="0" w:firstLine="0"/>
               <w:rPr>
-                <w:rFonts w:ascii="微软雅黑" w:eastAsia="微软雅黑" w:hAnsi="微软雅黑" w:hint="eastAsia"/>
+                <w:rFonts w:ascii="微软雅黑" w:eastAsia="微软雅黑" w:hAnsi="微软雅黑"/>
                 <w:szCs w:val="21"/>
               </w:rPr>
             </w:pPr>
@@ -8122,7 +8010,7 @@
               <w:pStyle w:val="a5"/>
               <w:ind w:firstLineChars="0" w:firstLine="0"/>
               <w:rPr>
-                <w:rFonts w:ascii="微软雅黑" w:eastAsia="微软雅黑" w:hAnsi="微软雅黑" w:hint="eastAsia"/>
+                <w:rFonts w:ascii="微软雅黑" w:eastAsia="微软雅黑" w:hAnsi="微软雅黑"/>
                 <w:szCs w:val="21"/>
               </w:rPr>
             </w:pPr>
@@ -8150,7 +8038,7 @@
               <w:pStyle w:val="a5"/>
               <w:ind w:firstLineChars="0" w:firstLine="0"/>
               <w:rPr>
-                <w:rFonts w:ascii="微软雅黑" w:eastAsia="微软雅黑" w:hAnsi="微软雅黑" w:hint="eastAsia"/>
+                <w:rFonts w:ascii="微软雅黑" w:eastAsia="微软雅黑" w:hAnsi="微软雅黑"/>
                 <w:szCs w:val="21"/>
               </w:rPr>
             </w:pPr>
@@ -8172,7 +8060,7 @@
               <w:pStyle w:val="a5"/>
               <w:ind w:firstLineChars="0" w:firstLine="0"/>
               <w:rPr>
-                <w:rFonts w:ascii="微软雅黑" w:eastAsia="微软雅黑" w:hAnsi="微软雅黑" w:hint="eastAsia"/>
+                <w:rFonts w:ascii="微软雅黑" w:eastAsia="微软雅黑" w:hAnsi="微软雅黑"/>
                 <w:szCs w:val="21"/>
               </w:rPr>
             </w:pPr>
@@ -8194,7 +8082,7 @@
               <w:pStyle w:val="a5"/>
               <w:ind w:firstLineChars="0" w:firstLine="0"/>
               <w:rPr>
-                <w:rFonts w:ascii="微软雅黑" w:eastAsia="微软雅黑" w:hAnsi="微软雅黑" w:hint="eastAsia"/>
+                <w:rFonts w:ascii="微软雅黑" w:eastAsia="微软雅黑" w:hAnsi="微软雅黑"/>
                 <w:szCs w:val="21"/>
               </w:rPr>
             </w:pPr>
@@ -8216,7 +8104,7 @@
               <w:pStyle w:val="a5"/>
               <w:ind w:firstLineChars="0" w:firstLine="0"/>
               <w:rPr>
-                <w:rFonts w:ascii="微软雅黑" w:eastAsia="微软雅黑" w:hAnsi="微软雅黑" w:hint="eastAsia"/>
+                <w:rFonts w:ascii="微软雅黑" w:eastAsia="微软雅黑" w:hAnsi="微软雅黑"/>
                 <w:szCs w:val="21"/>
               </w:rPr>
             </w:pPr>
@@ -8238,7 +8126,7 @@
               <w:pStyle w:val="a5"/>
               <w:ind w:firstLineChars="0" w:firstLine="0"/>
               <w:rPr>
-                <w:rFonts w:ascii="微软雅黑" w:eastAsia="微软雅黑" w:hAnsi="微软雅黑" w:hint="eastAsia"/>
+                <w:rFonts w:ascii="微软雅黑" w:eastAsia="微软雅黑" w:hAnsi="微软雅黑"/>
                 <w:szCs w:val="21"/>
               </w:rPr>
             </w:pPr>
@@ -8266,7 +8154,7 @@
               <w:pStyle w:val="a5"/>
               <w:ind w:firstLineChars="0" w:firstLine="0"/>
               <w:rPr>
-                <w:rFonts w:ascii="微软雅黑" w:eastAsia="微软雅黑" w:hAnsi="微软雅黑" w:hint="eastAsia"/>
+                <w:rFonts w:ascii="微软雅黑" w:eastAsia="微软雅黑" w:hAnsi="微软雅黑"/>
                 <w:szCs w:val="21"/>
               </w:rPr>
             </w:pPr>
@@ -8279,7 +8167,7 @@
           <w:p>
             <w:pPr>
               <w:rPr>
-                <w:rFonts w:ascii="微软雅黑" w:eastAsia="微软雅黑" w:hAnsi="微软雅黑" w:hint="eastAsia"/>
+                <w:rFonts w:ascii="微软雅黑" w:eastAsia="微软雅黑" w:hAnsi="微软雅黑"/>
                 <w:szCs w:val="21"/>
               </w:rPr>
             </w:pPr>
@@ -8301,7 +8189,7 @@
           <w:p>
             <w:pPr>
               <w:rPr>
-                <w:rFonts w:ascii="微软雅黑" w:eastAsia="微软雅黑" w:hAnsi="微软雅黑" w:hint="eastAsia"/>
+                <w:rFonts w:ascii="微软雅黑" w:eastAsia="微软雅黑" w:hAnsi="微软雅黑"/>
                 <w:szCs w:val="21"/>
               </w:rPr>
             </w:pPr>
@@ -8321,7 +8209,7 @@
           <w:p>
             <w:pPr>
               <w:rPr>
-                <w:rFonts w:ascii="微软雅黑" w:eastAsia="微软雅黑" w:hAnsi="微软雅黑" w:hint="eastAsia"/>
+                <w:rFonts w:ascii="微软雅黑" w:eastAsia="微软雅黑" w:hAnsi="微软雅黑"/>
                 <w:szCs w:val="21"/>
               </w:rPr>
             </w:pPr>
@@ -8341,7 +8229,7 @@
           <w:p>
             <w:pPr>
               <w:rPr>
-                <w:rFonts w:ascii="微软雅黑" w:eastAsia="微软雅黑" w:hAnsi="微软雅黑" w:hint="eastAsia"/>
+                <w:rFonts w:ascii="微软雅黑" w:eastAsia="微软雅黑" w:hAnsi="微软雅黑"/>
                 <w:szCs w:val="21"/>
               </w:rPr>
             </w:pPr>
@@ -8362,7 +8250,7 @@
               <w:pStyle w:val="a5"/>
               <w:ind w:firstLineChars="0" w:firstLine="0"/>
               <w:rPr>
-                <w:rFonts w:ascii="微软雅黑" w:eastAsia="微软雅黑" w:hAnsi="微软雅黑" w:hint="eastAsia"/>
+                <w:rFonts w:ascii="微软雅黑" w:eastAsia="微软雅黑" w:hAnsi="微软雅黑"/>
                 <w:szCs w:val="21"/>
               </w:rPr>
             </w:pPr>
@@ -8375,7 +8263,7 @@
           <w:p>
             <w:pPr>
               <w:rPr>
-                <w:rFonts w:ascii="微软雅黑" w:eastAsia="微软雅黑" w:hAnsi="微软雅黑" w:hint="eastAsia"/>
+                <w:rFonts w:ascii="微软雅黑" w:eastAsia="微软雅黑" w:hAnsi="微软雅黑"/>
                 <w:szCs w:val="21"/>
               </w:rPr>
             </w:pPr>
@@ -8395,7 +8283,7 @@
           <w:p>
             <w:pPr>
               <w:rPr>
-                <w:rFonts w:ascii="微软雅黑" w:eastAsia="微软雅黑" w:hAnsi="微软雅黑" w:hint="eastAsia"/>
+                <w:rFonts w:ascii="微软雅黑" w:eastAsia="微软雅黑" w:hAnsi="微软雅黑"/>
                 <w:szCs w:val="21"/>
               </w:rPr>
             </w:pPr>
@@ -8415,7 +8303,7 @@
           <w:p>
             <w:pPr>
               <w:rPr>
-                <w:rFonts w:ascii="微软雅黑" w:eastAsia="微软雅黑" w:hAnsi="微软雅黑" w:hint="eastAsia"/>
+                <w:rFonts w:ascii="微软雅黑" w:eastAsia="微软雅黑" w:hAnsi="微软雅黑"/>
                 <w:szCs w:val="21"/>
               </w:rPr>
             </w:pPr>
@@ -8435,7 +8323,7 @@
           <w:p>
             <w:pPr>
               <w:rPr>
-                <w:rFonts w:ascii="微软雅黑" w:eastAsia="微软雅黑" w:hAnsi="微软雅黑" w:hint="eastAsia"/>
+                <w:rFonts w:ascii="微软雅黑" w:eastAsia="微软雅黑" w:hAnsi="微软雅黑"/>
                 <w:szCs w:val="21"/>
               </w:rPr>
             </w:pPr>
@@ -8463,7 +8351,7 @@
               <w:pStyle w:val="a5"/>
               <w:ind w:firstLineChars="0" w:firstLine="0"/>
               <w:rPr>
-                <w:rFonts w:ascii="微软雅黑" w:eastAsia="微软雅黑" w:hAnsi="微软雅黑" w:hint="eastAsia"/>
+                <w:rFonts w:ascii="微软雅黑" w:eastAsia="微软雅黑" w:hAnsi="微软雅黑"/>
                 <w:szCs w:val="21"/>
               </w:rPr>
             </w:pPr>
@@ -8476,7 +8364,7 @@
           <w:p>
             <w:pPr>
               <w:rPr>
-                <w:rFonts w:ascii="微软雅黑" w:eastAsia="微软雅黑" w:hAnsi="微软雅黑" w:hint="eastAsia"/>
+                <w:rFonts w:ascii="微软雅黑" w:eastAsia="微软雅黑" w:hAnsi="微软雅黑"/>
                 <w:szCs w:val="21"/>
               </w:rPr>
             </w:pPr>
@@ -8498,7 +8386,7 @@
           <w:p>
             <w:pPr>
               <w:rPr>
-                <w:rFonts w:ascii="微软雅黑" w:eastAsia="微软雅黑" w:hAnsi="微软雅黑" w:hint="eastAsia"/>
+                <w:rFonts w:ascii="微软雅黑" w:eastAsia="微软雅黑" w:hAnsi="微软雅黑"/>
                 <w:szCs w:val="21"/>
               </w:rPr>
             </w:pPr>
@@ -8518,7 +8406,7 @@
           <w:p>
             <w:pPr>
               <w:rPr>
-                <w:rFonts w:ascii="微软雅黑" w:eastAsia="微软雅黑" w:hAnsi="微软雅黑" w:hint="eastAsia"/>
+                <w:rFonts w:ascii="微软雅黑" w:eastAsia="微软雅黑" w:hAnsi="微软雅黑"/>
                 <w:szCs w:val="21"/>
               </w:rPr>
             </w:pPr>
@@ -8538,7 +8426,7 @@
           <w:p>
             <w:pPr>
               <w:rPr>
-                <w:rFonts w:ascii="微软雅黑" w:eastAsia="微软雅黑" w:hAnsi="微软雅黑" w:hint="eastAsia"/>
+                <w:rFonts w:ascii="微软雅黑" w:eastAsia="微软雅黑" w:hAnsi="微软雅黑"/>
                 <w:szCs w:val="21"/>
               </w:rPr>
             </w:pPr>
@@ -8566,7 +8454,7 @@
               <w:pStyle w:val="a5"/>
               <w:ind w:firstLineChars="0" w:firstLine="0"/>
               <w:rPr>
-                <w:rFonts w:ascii="微软雅黑" w:eastAsia="微软雅黑" w:hAnsi="微软雅黑" w:hint="eastAsia"/>
+                <w:rFonts w:ascii="微软雅黑" w:eastAsia="微软雅黑" w:hAnsi="微软雅黑"/>
                 <w:szCs w:val="21"/>
               </w:rPr>
             </w:pPr>
@@ -8579,7 +8467,7 @@
           <w:p>
             <w:pPr>
               <w:rPr>
-                <w:rFonts w:ascii="微软雅黑" w:eastAsia="微软雅黑" w:hAnsi="微软雅黑" w:hint="eastAsia"/>
+                <w:rFonts w:ascii="微软雅黑" w:eastAsia="微软雅黑" w:hAnsi="微软雅黑"/>
                 <w:szCs w:val="21"/>
               </w:rPr>
             </w:pPr>
@@ -8599,7 +8487,7 @@
           <w:p>
             <w:pPr>
               <w:rPr>
-                <w:rFonts w:ascii="微软雅黑" w:eastAsia="微软雅黑" w:hAnsi="微软雅黑" w:hint="eastAsia"/>
+                <w:rFonts w:ascii="微软雅黑" w:eastAsia="微软雅黑" w:hAnsi="微软雅黑"/>
                 <w:szCs w:val="21"/>
               </w:rPr>
             </w:pPr>
@@ -8619,7 +8507,7 @@
           <w:p>
             <w:pPr>
               <w:rPr>
-                <w:rFonts w:ascii="微软雅黑" w:eastAsia="微软雅黑" w:hAnsi="微软雅黑" w:hint="eastAsia"/>
+                <w:rFonts w:ascii="微软雅黑" w:eastAsia="微软雅黑" w:hAnsi="微软雅黑"/>
                 <w:szCs w:val="21"/>
               </w:rPr>
             </w:pPr>
@@ -8639,7 +8527,7 @@
           <w:p>
             <w:pPr>
               <w:rPr>
-                <w:rFonts w:ascii="微软雅黑" w:eastAsia="微软雅黑" w:hAnsi="微软雅黑" w:hint="eastAsia"/>
+                <w:rFonts w:ascii="微软雅黑" w:eastAsia="微软雅黑" w:hAnsi="微软雅黑"/>
                 <w:szCs w:val="21"/>
               </w:rPr>
             </w:pPr>
@@ -8657,9 +8545,6 @@
     <w:p>
       <w:pPr>
         <w:pStyle w:val="3"/>
-        <w:rPr>
-          <w:rFonts w:hint="eastAsia"/>
-        </w:rPr>
       </w:pPr>
       <w:bookmarkStart w:id="30" w:name="_Toc388975068"/>
       <w:r>
@@ -8681,7 +8566,7 @@
         <w:tblStyle w:val="a6"/>
         <w:tblW w:w="0" w:type="auto"/>
         <w:shd w:val="clear" w:color="auto" w:fill="EAEAEA"/>
-        <w:tblLook w:val="04A0"/>
+        <w:tblLook w:val="04A0" w:firstRow="1" w:lastRow="0" w:firstColumn="1" w:lastColumn="0" w:noHBand="0" w:noVBand="1"/>
       </w:tblPr>
       <w:tblGrid>
         <w:gridCol w:w="9962"/>
@@ -8705,7 +8590,54 @@
               <w:rPr>
                 <w:rFonts w:hint="eastAsia"/>
               </w:rPr>
-              <w:t xml:space="preserve">                                 </w:t>
+              <w:t xml:space="preserve">                                 # </w:t>
+            </w:r>
+            <w:r>
+              <w:rPr>
+                <w:rFonts w:hAnsi="宋体" w:cs="宋体" w:hint="eastAsia"/>
+              </w:rPr>
+              <w:t>请求响应标识，</w:t>
+            </w:r>
+            <w:r>
+              <w:rPr>
+                <w:rFonts w:hAnsi="宋体" w:cs="宋体" w:hint="eastAsia"/>
+              </w:rPr>
+              <w:t>0:</w:t>
+            </w:r>
+            <w:r>
+              <w:rPr>
+                <w:rFonts w:hAnsi="宋体" w:cs="宋体" w:hint="eastAsia"/>
+              </w:rPr>
+              <w:t>正常</w:t>
+            </w:r>
+            <w:r>
+              <w:rPr>
+                <w:rFonts w:hAnsi="宋体" w:cs="宋体" w:hint="eastAsia"/>
+              </w:rPr>
+              <w:t xml:space="preserve">  1:</w:t>
+            </w:r>
+            <w:r>
+              <w:rPr>
+                <w:rFonts w:hAnsi="宋体" w:cs="宋体" w:hint="eastAsia"/>
+              </w:rPr>
+              <w:t>失败或异常</w:t>
+            </w:r>
+          </w:p>
+          <w:p>
+            <w:r>
+              <w:t xml:space="preserve">  "sort": 6,</w:t>
+            </w:r>
+            <w:r>
+              <w:rPr>
+                <w:rFonts w:hint="eastAsia"/>
+              </w:rPr>
+              <w:t xml:space="preserve">   </w:t>
+            </w:r>
+            <w:r>
+              <w:rPr>
+                <w:rFonts w:hint="eastAsia"/>
+              </w:rPr>
+              <w:t xml:space="preserve">                               </w:t>
             </w:r>
             <w:r>
               <w:rPr>
@@ -8715,79 +8647,93 @@
             </w:r>
             <w:r>
               <w:rPr>
+                <w:rFonts w:hint="eastAsia"/>
+              </w:rPr>
+              <w:t>排序号</w:t>
+            </w:r>
+          </w:p>
+          <w:p>
+            <w:r>
+              <w:t xml:space="preserve">  "status": 0,</w:t>
+            </w:r>
+            <w:r>
+              <w:rPr>
+                <w:rFonts w:hint="eastAsia"/>
+              </w:rPr>
+              <w:t xml:space="preserve">                                # </w:t>
+            </w:r>
+            <w:r>
+              <w:rPr>
+                <w:rFonts w:hint="eastAsia"/>
+              </w:rPr>
+              <w:t>状态</w:t>
+            </w:r>
+          </w:p>
+          <w:p>
+            <w:r>
+              <w:t xml:space="preserve">  "</w:t>
+            </w:r>
+            <w:proofErr w:type="spellStart"/>
+            <w:r>
+              <w:t>event_type</w:t>
+            </w:r>
+            <w:proofErr w:type="spellEnd"/>
+            <w:r>
+              <w:t>": 0,</w:t>
+            </w:r>
+            <w:r>
+              <w:rPr>
+                <w:rFonts w:hint="eastAsia"/>
+              </w:rPr>
+              <w:t xml:space="preserve">                            </w:t>
+            </w:r>
+            <w:r>
+              <w:rPr>
                 <w:rFonts w:hAnsi="宋体" w:cs="宋体" w:hint="eastAsia"/>
               </w:rPr>
-              <w:t>请求响应标识，</w:t>
+              <w:t xml:space="preserve"># </w:t>
             </w:r>
             <w:r>
               <w:rPr>
                 <w:rFonts w:hAnsi="宋体" w:cs="宋体" w:hint="eastAsia"/>
               </w:rPr>
-              <w:t>0:</w:t>
+              <w:t>事件类型</w:t>
             </w:r>
             <w:r>
               <w:rPr>
                 <w:rFonts w:hAnsi="宋体" w:cs="宋体" w:hint="eastAsia"/>
               </w:rPr>
-              <w:t>正常</w:t>
+              <w:t xml:space="preserve"> 0</w:t>
             </w:r>
             <w:r>
               <w:rPr>
                 <w:rFonts w:hAnsi="宋体" w:cs="宋体" w:hint="eastAsia"/>
               </w:rPr>
-              <w:t xml:space="preserve">  1:</w:t>
+              <w:t>：进入详情</w:t>
             </w:r>
             <w:r>
               <w:rPr>
                 <w:rFonts w:hAnsi="宋体" w:cs="宋体" w:hint="eastAsia"/>
               </w:rPr>
-              <w:t>失败或异常</w:t>
-            </w:r>
-          </w:p>
-          <w:p>
-            <w:r>
-              <w:t xml:space="preserve">  "sort": 6,</w:t>
-            </w:r>
-            <w:r>
-              <w:rPr>
-                <w:rFonts w:hint="eastAsia"/>
-              </w:rPr>
-              <w:t xml:space="preserve">   </w:t>
-            </w:r>
-            <w:r>
-              <w:rPr>
-                <w:rFonts w:hint="eastAsia"/>
-              </w:rPr>
-              <w:t xml:space="preserve">                               </w:t>
-            </w:r>
-            <w:r>
-              <w:rPr>
-                <w:rFonts w:hint="eastAsia"/>
-              </w:rPr>
-              <w:t xml:space="preserve"># </w:t>
-            </w:r>
-            <w:r>
-              <w:rPr>
-                <w:rFonts w:hint="eastAsia"/>
-              </w:rPr>
-              <w:t>排序号</w:t>
-            </w:r>
-          </w:p>
-          <w:p>
-            <w:r>
-              <w:t xml:space="preserve">  "status": 0,</w:t>
-            </w:r>
-            <w:r>
-              <w:rPr>
-                <w:rFonts w:hint="eastAsia"/>
-              </w:rPr>
-              <w:t xml:space="preserve">                                # </w:t>
-            </w:r>
-            <w:r>
-              <w:rPr>
-                <w:rFonts w:hint="eastAsia"/>
-              </w:rPr>
-              <w:t>状态</w:t>
+              <w:t xml:space="preserve"> 1</w:t>
+            </w:r>
+            <w:r>
+              <w:rPr>
+                <w:rFonts w:hAnsi="宋体" w:cs="宋体" w:hint="eastAsia"/>
+              </w:rPr>
+              <w:t>：直接下载</w:t>
+            </w:r>
+            <w:r>
+              <w:rPr>
+                <w:rFonts w:hAnsi="宋体" w:cs="宋体" w:hint="eastAsia"/>
+              </w:rPr>
+              <w:t xml:space="preserve"> 2</w:t>
+            </w:r>
+            <w:r>
+              <w:rPr>
+                <w:rFonts w:hAnsi="宋体" w:cs="宋体" w:hint="eastAsia"/>
+              </w:rPr>
+              <w:t>：进入专题</w:t>
             </w:r>
           </w:p>
           <w:p>
@@ -8796,65 +8742,35 @@
             </w:r>
             <w:proofErr w:type="spellStart"/>
             <w:r>
-              <w:t>event_type</w:t>
+              <w:t>icon_url</w:t>
             </w:r>
             <w:proofErr w:type="spellEnd"/>
             <w:r>
-              <w:t>": 0,</w:t>
-            </w:r>
-            <w:r>
-              <w:rPr>
-                <w:rFonts w:hint="eastAsia"/>
-              </w:rPr>
-              <w:t xml:space="preserve">                            </w:t>
-            </w:r>
-            <w:r>
-              <w:rPr>
-                <w:rFonts w:hAnsi="宋体" w:cs="宋体" w:hint="eastAsia"/>
-              </w:rPr>
-              <w:t xml:space="preserve"># </w:t>
-            </w:r>
-            <w:r>
-              <w:rPr>
-                <w:rFonts w:hAnsi="宋体" w:cs="宋体" w:hint="eastAsia"/>
-              </w:rPr>
-              <w:t>事件类型</w:t>
-            </w:r>
-            <w:r>
-              <w:rPr>
-                <w:rFonts w:hAnsi="宋体" w:cs="宋体" w:hint="eastAsia"/>
-              </w:rPr>
-              <w:t xml:space="preserve"> 0</w:t>
-            </w:r>
-            <w:r>
-              <w:rPr>
-                <w:rFonts w:hAnsi="宋体" w:cs="宋体" w:hint="eastAsia"/>
-              </w:rPr>
-              <w:t>：进入详情</w:t>
-            </w:r>
-            <w:r>
-              <w:rPr>
-                <w:rFonts w:hAnsi="宋体" w:cs="宋体" w:hint="eastAsia"/>
-              </w:rPr>
-              <w:t xml:space="preserve"> 1</w:t>
-            </w:r>
-            <w:r>
-              <w:rPr>
-                <w:rFonts w:hAnsi="宋体" w:cs="宋体" w:hint="eastAsia"/>
-              </w:rPr>
-              <w:t>：直接下载</w:t>
-            </w:r>
-            <w:r>
-              <w:rPr>
-                <w:rFonts w:hAnsi="宋体" w:cs="宋体" w:hint="eastAsia"/>
-              </w:rPr>
-              <w:t xml:space="preserve"> 2</w:t>
-            </w:r>
-            <w:r>
-              <w:rPr>
-                <w:rFonts w:hAnsi="宋体" w:cs="宋体" w:hint="eastAsia"/>
-              </w:rPr>
-              <w:t>：进入专题</w:t>
+              <w:t>": "http://xxxx/15bbea.jpg",</w:t>
+            </w:r>
+            <w:r>
+              <w:rPr>
+                <w:rFonts w:hint="eastAsia"/>
+              </w:rPr>
+              <w:t xml:space="preserve">           # </w:t>
+            </w:r>
+            <w:r>
+              <w:rPr>
+                <w:rFonts w:hint="eastAsia"/>
+              </w:rPr>
+              <w:t>游戏</w:t>
+            </w:r>
+            <w:r>
+              <w:rPr>
+                <w:rFonts w:hint="eastAsia"/>
+              </w:rPr>
+              <w:t>Icon</w:t>
+            </w:r>
+            <w:r>
+              <w:rPr>
+                <w:rFonts w:hint="eastAsia"/>
+              </w:rPr>
+              <w:t>图标</w:t>
             </w:r>
           </w:p>
           <w:p>
@@ -8863,35 +8779,57 @@
             </w:r>
             <w:proofErr w:type="spellStart"/>
             <w:r>
-              <w:t>icon_url</w:t>
+              <w:t>category_id</w:t>
             </w:r>
             <w:proofErr w:type="spellEnd"/>
             <w:r>
-              <w:t>": "http://xxxx/15bbea.jpg",</w:t>
-            </w:r>
-            <w:r>
-              <w:rPr>
-                <w:rFonts w:hint="eastAsia"/>
-              </w:rPr>
-              <w:t xml:space="preserve">           # </w:t>
-            </w:r>
-            <w:r>
-              <w:rPr>
-                <w:rFonts w:hint="eastAsia"/>
-              </w:rPr>
-              <w:t>游戏</w:t>
-            </w:r>
-            <w:r>
-              <w:rPr>
-                <w:rFonts w:hint="eastAsia"/>
-              </w:rPr>
-              <w:t>Icon</w:t>
-            </w:r>
-            <w:r>
-              <w:rPr>
-                <w:rFonts w:hint="eastAsia"/>
-              </w:rPr>
-              <w:t>图标</w:t>
+              <w:t>": 15,</w:t>
+            </w:r>
+            <w:r>
+              <w:rPr>
+                <w:rFonts w:hint="eastAsia"/>
+              </w:rPr>
+              <w:t xml:space="preserve">                           # </w:t>
+            </w:r>
+            <w:r>
+              <w:rPr>
+                <w:rFonts w:hint="eastAsia"/>
+              </w:rPr>
+              <w:t>分类</w:t>
+            </w:r>
+            <w:r>
+              <w:rPr>
+                <w:rFonts w:hint="eastAsia"/>
+              </w:rPr>
+              <w:t>ID</w:t>
+            </w:r>
+          </w:p>
+          <w:p>
+            <w:r>
+              <w:t xml:space="preserve">  </w:t>
+            </w:r>
+            <w:r>
+              <w:t>"</w:t>
+            </w:r>
+            <w:proofErr w:type="spellStart"/>
+            <w:r>
+              <w:t>app_count</w:t>
+            </w:r>
+            <w:proofErr w:type="spellEnd"/>
+            <w:r>
+              <w:t>": 8,</w:t>
+            </w:r>
+            <w:r>
+              <w:rPr>
+                <w:rFonts w:hint="eastAsia"/>
+              </w:rPr>
+              <w:t xml:space="preserve">                             # </w:t>
+            </w:r>
+            <w:r>
+              <w:rPr>
+                <w:rFonts w:hint="eastAsia"/>
+              </w:rPr>
+              <w:t>分类游戏数量</w:t>
             </w:r>
           </w:p>
           <w:p>
@@ -8900,57 +8838,71 @@
             </w:r>
             <w:proofErr w:type="spellStart"/>
             <w:r>
-              <w:t>category_id</w:t>
+              <w:t>category_date</w:t>
             </w:r>
             <w:proofErr w:type="spellEnd"/>
             <w:r>
-              <w:t>": 15,</w:t>
-            </w:r>
-            <w:r>
-              <w:rPr>
-                <w:rFonts w:hint="eastAsia"/>
-              </w:rPr>
-              <w:t xml:space="preserve">                           # </w:t>
-            </w:r>
-            <w:r>
-              <w:rPr>
-                <w:rFonts w:hint="eastAsia"/>
-              </w:rPr>
-              <w:t>分类</w:t>
-            </w:r>
-            <w:r>
-              <w:rPr>
-                <w:rFonts w:hint="eastAsia"/>
-              </w:rPr>
-              <w:t>ID</w:t>
-            </w:r>
-          </w:p>
-          <w:p>
-            <w:r>
-              <w:t xml:space="preserve">  </w:t>
-            </w:r>
-            <w:r>
-              <w:t>"</w:t>
+              <w:t>": 1394703548000,</w:t>
+            </w:r>
+            <w:r>
+              <w:rPr>
+                <w:rFonts w:hint="eastAsia"/>
+              </w:rPr>
+              <w:t xml:space="preserve">              # </w:t>
+            </w:r>
+            <w:r>
+              <w:rPr>
+                <w:rFonts w:hint="eastAsia"/>
+              </w:rPr>
+              <w:t>分类创建时间</w:t>
+            </w:r>
+          </w:p>
+          <w:p>
+            <w:r>
+              <w:rPr>
+                <w:rFonts w:hint="eastAsia"/>
+              </w:rPr>
+              <w:t xml:space="preserve">  "</w:t>
             </w:r>
             <w:proofErr w:type="spellStart"/>
             <w:r>
-              <w:t>app_count</w:t>
+              <w:rPr>
+                <w:rFonts w:hint="eastAsia"/>
+              </w:rPr>
+              <w:t>category_title</w:t>
             </w:r>
             <w:proofErr w:type="spellEnd"/>
             <w:r>
-              <w:t>": 8,</w:t>
-            </w:r>
-            <w:r>
-              <w:rPr>
-                <w:rFonts w:hint="eastAsia"/>
-              </w:rPr>
-              <w:t xml:space="preserve">                             # </w:t>
-            </w:r>
-            <w:r>
-              <w:rPr>
-                <w:rFonts w:hint="eastAsia"/>
-              </w:rPr>
-              <w:t>分类游戏数量</w:t>
+              <w:rPr>
+                <w:rFonts w:hint="eastAsia"/>
+              </w:rPr>
+              <w:t>": "</w:t>
+            </w:r>
+            <w:proofErr w:type="gramStart"/>
+            <w:r>
+              <w:rPr>
+                <w:rFonts w:hint="eastAsia"/>
+              </w:rPr>
+              <w:t>塔防</w:t>
+            </w:r>
+            <w:proofErr w:type="gramEnd"/>
+            <w:r>
+              <w:rPr>
+                <w:rFonts w:hint="eastAsia"/>
+              </w:rPr>
+              <w:t>",</w:t>
+            </w:r>
+            <w:r>
+              <w:rPr>
+                <w:rFonts w:hint="eastAsia"/>
+              </w:rPr>
+              <w:t xml:space="preserve">                      # </w:t>
+            </w:r>
+            <w:r>
+              <w:rPr>
+                <w:rFonts w:hint="eastAsia"/>
+              </w:rPr>
+              <w:t>分类名称</w:t>
             </w:r>
           </w:p>
           <w:p>
@@ -8959,7 +8911,7 @@
             </w:r>
             <w:proofErr w:type="spellStart"/>
             <w:r>
-              <w:t>category_date</w:t>
+              <w:t>update_time</w:t>
             </w:r>
             <w:proofErr w:type="spellEnd"/>
             <w:r>
@@ -8969,84 +8921,6 @@
               <w:rPr>
                 <w:rFonts w:hint="eastAsia"/>
               </w:rPr>
-              <w:t xml:space="preserve">              # </w:t>
-            </w:r>
-            <w:r>
-              <w:rPr>
-                <w:rFonts w:hint="eastAsia"/>
-              </w:rPr>
-              <w:t>分类创建时间</w:t>
-            </w:r>
-          </w:p>
-          <w:p>
-            <w:pPr>
-              <w:rPr>
-                <w:rFonts w:hint="eastAsia"/>
-              </w:rPr>
-            </w:pPr>
-            <w:r>
-              <w:rPr>
-                <w:rFonts w:hint="eastAsia"/>
-              </w:rPr>
-              <w:t xml:space="preserve">  "</w:t>
-            </w:r>
-            <w:proofErr w:type="spellStart"/>
-            <w:r>
-              <w:rPr>
-                <w:rFonts w:hint="eastAsia"/>
-              </w:rPr>
-              <w:t>category_title</w:t>
-            </w:r>
-            <w:proofErr w:type="spellEnd"/>
-            <w:r>
-              <w:rPr>
-                <w:rFonts w:hint="eastAsia"/>
-              </w:rPr>
-              <w:t>": "</w:t>
-            </w:r>
-            <w:proofErr w:type="gramStart"/>
-            <w:r>
-              <w:rPr>
-                <w:rFonts w:hint="eastAsia"/>
-              </w:rPr>
-              <w:t>塔防</w:t>
-            </w:r>
-            <w:proofErr w:type="gramEnd"/>
-            <w:r>
-              <w:rPr>
-                <w:rFonts w:hint="eastAsia"/>
-              </w:rPr>
-              <w:t>",</w:t>
-            </w:r>
-            <w:r>
-              <w:rPr>
-                <w:rFonts w:hint="eastAsia"/>
-              </w:rPr>
-              <w:t xml:space="preserve">                      # </w:t>
-            </w:r>
-            <w:r>
-              <w:rPr>
-                <w:rFonts w:hint="eastAsia"/>
-              </w:rPr>
-              <w:t>分类名称</w:t>
-            </w:r>
-          </w:p>
-          <w:p>
-            <w:r>
-              <w:t xml:space="preserve">  "</w:t>
-            </w:r>
-            <w:proofErr w:type="spellStart"/>
-            <w:r>
-              <w:t>update_time</w:t>
-            </w:r>
-            <w:proofErr w:type="spellEnd"/>
-            <w:r>
-              <w:t>": 1394703548000,</w:t>
-            </w:r>
-            <w:r>
-              <w:rPr>
-                <w:rFonts w:hint="eastAsia"/>
-              </w:rPr>
               <w:t xml:space="preserve">               # </w:t>
             </w:r>
             <w:r>
@@ -9057,11 +8931,6 @@
             </w:r>
           </w:p>
           <w:p>
-            <w:pPr>
-              <w:rPr>
-                <w:rFonts w:hint="eastAsia"/>
-              </w:rPr>
-            </w:pPr>
             <w:r>
               <w:rPr>
                 <w:rFonts w:hint="eastAsia"/>
@@ -9425,11 +9294,6 @@
             </w:r>
           </w:p>
           <w:p>
-            <w:pPr>
-              <w:rPr>
-                <w:rFonts w:hint="eastAsia"/>
-              </w:rPr>
-            </w:pPr>
             <w:r>
               <w:rPr>
                 <w:rFonts w:hint="eastAsia"/>
@@ -9612,11 +9476,6 @@
             </w:r>
           </w:p>
           <w:p>
-            <w:pPr>
-              <w:rPr>
-                <w:rFonts w:hint="eastAsia"/>
-              </w:rPr>
-            </w:pPr>
             <w:r>
               <w:t>}</w:t>
             </w:r>
@@ -9624,13 +9483,7 @@
         </w:tc>
       </w:tr>
     </w:tbl>
-    <w:p>
-      <w:pPr>
-        <w:rPr>
-          <w:rFonts w:hint="eastAsia"/>
-        </w:rPr>
-      </w:pPr>
-    </w:p>
+    <w:p/>
     <w:p>
       <w:pPr>
         <w:pStyle w:val="1"/>
@@ -9638,9 +9491,6 @@
           <w:ilvl w:val="0"/>
           <w:numId w:val="2"/>
         </w:numPr>
-        <w:rPr>
-          <w:rFonts w:hint="eastAsia"/>
-        </w:rPr>
       </w:pPr>
       <w:bookmarkStart w:id="31" w:name="_Toc388975069"/>
       <w:r>
@@ -9660,9 +9510,6 @@
     <w:p>
       <w:pPr>
         <w:pStyle w:val="2"/>
-        <w:rPr>
-          <w:rFonts w:hint="eastAsia"/>
-        </w:rPr>
       </w:pPr>
       <w:bookmarkStart w:id="32" w:name="_Toc388975070"/>
       <w:r>
@@ -9678,17 +9525,26 @@
         <w:widowControl/>
         <w:jc w:val="left"/>
         <w:rPr>
-          <w:rFonts w:ascii="微软雅黑" w:eastAsia="微软雅黑" w:hAnsi="微软雅黑" w:cs="宋体" w:hint="eastAsia"/>
+          <w:rFonts w:ascii="微软雅黑" w:eastAsia="微软雅黑" w:hAnsi="微软雅黑" w:cs="宋体"/>
           <w:kern w:val="0"/>
           <w:szCs w:val="21"/>
         </w:rPr>
       </w:pPr>
       <w:r>
         <w:rPr>
-          <w:rFonts w:ascii="微软雅黑" w:eastAsia="微软雅黑" w:hAnsi="微软雅黑" w:hint="eastAsia"/>
+          <w:rFonts w:ascii="微软雅黑" w:eastAsia="微软雅黑" w:hAnsi="微软雅黑" w:cs="宋体"/>
+          <w:kern w:val="0"/>
           <w:szCs w:val="21"/>
         </w:rPr>
-        <w:t>http://ip:port/unistore/servicedata.do?serviceid=</w:t>
+        <w:t>http://client.wostore.cn:6106/appstore_agent/unistore/servicedata.do</w:t>
+      </w:r>
+      <w:r>
+        <w:rPr>
+          <w:rFonts w:ascii="微软雅黑" w:eastAsia="微软雅黑" w:hAnsi="微软雅黑" w:cs="宋体" w:hint="eastAsia"/>
+          <w:kern w:val="0"/>
+          <w:szCs w:val="21"/>
+        </w:rPr>
+        <w:t>?serviceid=</w:t>
       </w:r>
       <w:r>
         <w:rPr>
@@ -9702,9 +9558,6 @@
     <w:p>
       <w:pPr>
         <w:pStyle w:val="2"/>
-        <w:rPr>
-          <w:rFonts w:hint="eastAsia"/>
-        </w:rPr>
       </w:pPr>
       <w:bookmarkStart w:id="33" w:name="_Toc388975071"/>
       <w:r>
@@ -9713,27 +9566,40 @@
         </w:rPr>
         <w:t>游戏下载接口</w:t>
       </w:r>
+      <w:bookmarkStart w:id="34" w:name="_GoBack"/>
       <w:bookmarkEnd w:id="33"/>
+      <w:bookmarkEnd w:id="34"/>
     </w:p>
     <w:p>
       <w:pPr>
         <w:widowControl/>
         <w:jc w:val="left"/>
         <w:rPr>
-          <w:rFonts w:ascii="微软雅黑" w:eastAsia="微软雅黑" w:hAnsi="微软雅黑" w:hint="eastAsia"/>
+          <w:rFonts w:ascii="微软雅黑" w:eastAsia="微软雅黑" w:hAnsi="微软雅黑" w:cs="宋体"/>
+          <w:kern w:val="0"/>
           <w:szCs w:val="21"/>
         </w:rPr>
       </w:pPr>
       <w:r>
         <w:rPr>
-          <w:rFonts w:ascii="微软雅黑" w:eastAsia="微软雅黑" w:hAnsi="微软雅黑" w:hint="eastAsia"/>
+          <w:rFonts w:ascii="微软雅黑" w:eastAsia="微软雅黑" w:hAnsi="微软雅黑" w:cs="宋体"/>
+          <w:kern w:val="0"/>
           <w:szCs w:val="21"/>
         </w:rPr>
-        <w:t>http://ip:port/unistore/servicedata.do?serviceid=</w:t>
+        <w:t>http://client.wostore.cn:6106/appstore_agent/unistore/servicedata.do</w:t>
       </w:r>
       <w:r>
         <w:rPr>
-          <w:rFonts w:ascii="微软雅黑" w:eastAsia="微软雅黑" w:hAnsi="微软雅黑"/>
+          <w:rFonts w:ascii="微软雅黑" w:eastAsia="微软雅黑" w:hAnsi="微软雅黑" w:cs="宋体" w:hint="eastAsia"/>
+          <w:kern w:val="0"/>
+          <w:szCs w:val="21"/>
+        </w:rPr>
+        <w:t>?serviceid=</w:t>
+      </w:r>
+      <w:r>
+        <w:rPr>
+          <w:rFonts w:ascii="微软雅黑" w:eastAsia="微软雅黑" w:hAnsi="微软雅黑" w:cs="宋体"/>
+          <w:kern w:val="0"/>
           <w:szCs w:val="21"/>
         </w:rPr>
         <w:t>order</w:t>
@@ -9742,56 +9608,60 @@
     <w:p>
       <w:pPr>
         <w:pStyle w:val="2"/>
-        <w:rPr>
-          <w:rFonts w:hint="eastAsia"/>
-        </w:rPr>
       </w:pPr>
-      <w:bookmarkStart w:id="34" w:name="_Toc388975072"/>
+      <w:bookmarkStart w:id="35" w:name="_Toc388975072"/>
       <w:r>
         <w:rPr>
           <w:rFonts w:hint="eastAsia"/>
         </w:rPr>
         <w:t>游戏详情接口</w:t>
       </w:r>
-      <w:bookmarkEnd w:id="34"/>
+      <w:bookmarkEnd w:id="35"/>
     </w:p>
     <w:p>
       <w:pPr>
         <w:widowControl/>
         <w:jc w:val="left"/>
         <w:rPr>
-          <w:rFonts w:ascii="微软雅黑" w:eastAsia="微软雅黑" w:hAnsi="微软雅黑" w:hint="eastAsia"/>
+          <w:rFonts w:ascii="微软雅黑" w:eastAsia="微软雅黑" w:hAnsi="微软雅黑" w:cs="宋体"/>
+          <w:kern w:val="0"/>
           <w:szCs w:val="21"/>
         </w:rPr>
       </w:pPr>
       <w:r>
         <w:rPr>
-          <w:rFonts w:ascii="微软雅黑" w:eastAsia="微软雅黑" w:hAnsi="微软雅黑" w:hint="eastAsia"/>
+          <w:rFonts w:ascii="微软雅黑" w:eastAsia="微软雅黑" w:hAnsi="微软雅黑" w:cs="宋体"/>
+          <w:kern w:val="0"/>
           <w:szCs w:val="21"/>
         </w:rPr>
-        <w:t>http://ip:port/unistore/servicedata.do?serviceid=</w:t>
+        <w:t>http://client.wostore.cn:6106/appstore_agent/unistore/servicedata.do</w:t>
       </w:r>
       <w:r>
         <w:rPr>
-          <w:rFonts w:ascii="微软雅黑" w:eastAsia="微软雅黑" w:hAnsi="微软雅黑"/>
+          <w:rFonts w:ascii="微软雅黑" w:eastAsia="微软雅黑" w:hAnsi="微软雅黑" w:cs="宋体" w:hint="eastAsia"/>
+          <w:kern w:val="0"/>
+          <w:szCs w:val="21"/>
+        </w:rPr>
+        <w:t>?serviceid=</w:t>
+      </w:r>
+      <w:r>
+        <w:rPr>
+          <w:rFonts w:ascii="微软雅黑" w:eastAsia="微软雅黑" w:hAnsi="微软雅黑" w:cs="宋体"/>
+          <w:kern w:val="0"/>
           <w:szCs w:val="21"/>
         </w:rPr>
         <w:t>productdetai</w:t>
       </w:r>
       <w:r>
         <w:rPr>
-          <w:rFonts w:ascii="微软雅黑" w:eastAsia="微软雅黑" w:hAnsi="微软雅黑" w:hint="eastAsia"/>
+          <w:rFonts w:ascii="微软雅黑" w:eastAsia="微软雅黑" w:hAnsi="微软雅黑" w:cs="宋体" w:hint="eastAsia"/>
+          <w:kern w:val="0"/>
           <w:szCs w:val="21"/>
         </w:rPr>
         <w:t>l</w:t>
       </w:r>
     </w:p>
     <w:p>
-      <w:pPr>
-        <w:rPr>
-          <w:rFonts w:hint="eastAsia"/>
-        </w:rPr>
-      </w:pPr>
       <w:r>
         <w:rPr>
           <w:rFonts w:ascii="微软雅黑" w:eastAsia="微软雅黑" w:hAnsi="微软雅黑" w:hint="eastAsia"/>
@@ -9825,7 +9695,7 @@
     </w:p>
     <w:p/>
     <w:sectPr>
-      <w:footerReference w:type="default" r:id="rId8"/>
+      <w:footerReference w:type="default" r:id="rId9"/>
       <w:pgSz w:w="11906" w:h="16838"/>
       <w:pgMar w:top="1440" w:right="1080" w:bottom="1440" w:left="1080" w:header="851" w:footer="992" w:gutter="0"/>
       <w:cols w:space="425"/>
@@ -9836,7 +9706,7 @@
 </file>
 
 <file path=word/endnotes.xml><?xml version="1.0" encoding="utf-8"?>
-<w:endnotes xmlns:ve="http://schemas.openxmlformats.org/markup-compatibility/2006" xmlns:o="urn:schemas-microsoft-com:office:office" xmlns:r="http://schemas.openxmlformats.org/officeDocument/2006/relationships" xmlns:m="http://schemas.openxmlformats.org/officeDocument/2006/math" xmlns:v="urn:schemas-microsoft-com:vml" xmlns:wp="http://schemas.openxmlformats.org/drawingml/2006/wordprocessingDrawing" xmlns:w10="urn:schemas-microsoft-com:office:word" xmlns:w="http://schemas.openxmlformats.org/wordprocessingml/2006/main" xmlns:wne="http://schemas.microsoft.com/office/word/2006/wordml">
+<w:endnotes xmlns:wpc="http://schemas.microsoft.com/office/word/2010/wordprocessingCanvas" xmlns:mc="http://schemas.openxmlformats.org/markup-compatibility/2006" xmlns:o="urn:schemas-microsoft-com:office:office" xmlns:r="http://schemas.openxmlformats.org/officeDocument/2006/relationships" xmlns:m="http://schemas.openxmlformats.org/officeDocument/2006/math" xmlns:v="urn:schemas-microsoft-com:vml" xmlns:wp14="http://schemas.microsoft.com/office/word/2010/wordprocessingDrawing" xmlns:wp="http://schemas.openxmlformats.org/drawingml/2006/wordprocessingDrawing" xmlns:w10="urn:schemas-microsoft-com:office:word" xmlns:w="http://schemas.openxmlformats.org/wordprocessingml/2006/main" xmlns:w14="http://schemas.microsoft.com/office/word/2010/wordml" xmlns:wpg="http://schemas.microsoft.com/office/word/2010/wordprocessingGroup" xmlns:wpi="http://schemas.microsoft.com/office/word/2010/wordprocessingInk" xmlns:wne="http://schemas.microsoft.com/office/word/2006/wordml" xmlns:wps="http://schemas.microsoft.com/office/word/2010/wordprocessingShape" mc:Ignorable="w14 wp14">
   <w:endnote w:type="separator" w:id="-1">
     <w:p>
       <w:r>
@@ -9855,7 +9725,7 @@
 </file>
 
 <file path=word/footer1.xml><?xml version="1.0" encoding="utf-8"?>
-<w:ftr xmlns:ve="http://schemas.openxmlformats.org/markup-compatibility/2006" xmlns:o="urn:schemas-microsoft-com:office:office" xmlns:r="http://schemas.openxmlformats.org/officeDocument/2006/relationships" xmlns:m="http://schemas.openxmlformats.org/officeDocument/2006/math" xmlns:v="urn:schemas-microsoft-com:vml" xmlns:wp="http://schemas.openxmlformats.org/drawingml/2006/wordprocessingDrawing" xmlns:w10="urn:schemas-microsoft-com:office:word" xmlns:w="http://schemas.openxmlformats.org/wordprocessingml/2006/main" xmlns:wne="http://schemas.microsoft.com/office/word/2006/wordml">
+<w:ftr xmlns:wpc="http://schemas.microsoft.com/office/word/2010/wordprocessingCanvas" xmlns:mc="http://schemas.openxmlformats.org/markup-compatibility/2006" xmlns:o="urn:schemas-microsoft-com:office:office" xmlns:r="http://schemas.openxmlformats.org/officeDocument/2006/relationships" xmlns:m="http://schemas.openxmlformats.org/officeDocument/2006/math" xmlns:v="urn:schemas-microsoft-com:vml" xmlns:wp14="http://schemas.microsoft.com/office/word/2010/wordprocessingDrawing" xmlns:wp="http://schemas.openxmlformats.org/drawingml/2006/wordprocessingDrawing" xmlns:w10="urn:schemas-microsoft-com:office:word" xmlns:w="http://schemas.openxmlformats.org/wordprocessingml/2006/main" xmlns:w14="http://schemas.microsoft.com/office/word/2010/wordml" xmlns:wpg="http://schemas.microsoft.com/office/word/2010/wordprocessingGroup" xmlns:wpi="http://schemas.microsoft.com/office/word/2010/wordprocessingInk" xmlns:wne="http://schemas.microsoft.com/office/word/2006/wordml" xmlns:wps="http://schemas.microsoft.com/office/word/2010/wordprocessingShape" mc:Ignorable="w14 wp14">
   <w:sdt>
     <w:sdtPr>
       <w:id w:val="25689063"/>
@@ -9864,6 +9734,7 @@
         <w:docPartUnique/>
       </w:docPartObj>
     </w:sdtPr>
+    <w:sdtEndPr/>
     <w:sdtContent>
       <w:sdt>
         <w:sdtPr>
@@ -9873,6 +9744,7 @@
             <w:docPartUnique/>
           </w:docPartObj>
         </w:sdtPr>
+        <w:sdtEndPr/>
         <w:sdtContent>
           <w:p>
             <w:pPr>
@@ -9911,7 +9783,7 @@
                 <w:b/>
                 <w:noProof/>
               </w:rPr>
-              <w:t>2</w:t>
+              <w:t>9</w:t>
             </w:r>
             <w:r>
               <w:rPr>
@@ -9978,7 +9850,7 @@
 </file>
 
 <file path=word/footnotes.xml><?xml version="1.0" encoding="utf-8"?>
-<w:footnotes xmlns:ve="http://schemas.openxmlformats.org/markup-compatibility/2006" xmlns:o="urn:schemas-microsoft-com:office:office" xmlns:r="http://schemas.openxmlformats.org/officeDocument/2006/relationships" xmlns:m="http://schemas.openxmlformats.org/officeDocument/2006/math" xmlns:v="urn:schemas-microsoft-com:vml" xmlns:wp="http://schemas.openxmlformats.org/drawingml/2006/wordprocessingDrawing" xmlns:w10="urn:schemas-microsoft-com:office:word" xmlns:w="http://schemas.openxmlformats.org/wordprocessingml/2006/main" xmlns:wne="http://schemas.microsoft.com/office/word/2006/wordml">
+<w:footnotes xmlns:wpc="http://schemas.microsoft.com/office/word/2010/wordprocessingCanvas" xmlns:mc="http://schemas.openxmlformats.org/markup-compatibility/2006" xmlns:o="urn:schemas-microsoft-com:office:office" xmlns:r="http://schemas.openxmlformats.org/officeDocument/2006/relationships" xmlns:m="http://schemas.openxmlformats.org/officeDocument/2006/math" xmlns:v="urn:schemas-microsoft-com:vml" xmlns:wp14="http://schemas.microsoft.com/office/word/2010/wordprocessingDrawing" xmlns:wp="http://schemas.openxmlformats.org/drawingml/2006/wordprocessingDrawing" xmlns:w10="urn:schemas-microsoft-com:office:word" xmlns:w="http://schemas.openxmlformats.org/wordprocessingml/2006/main" xmlns:w14="http://schemas.microsoft.com/office/word/2010/wordml" xmlns:wpg="http://schemas.microsoft.com/office/word/2010/wordprocessingGroup" xmlns:wpi="http://schemas.microsoft.com/office/word/2010/wordprocessingInk" xmlns:wne="http://schemas.microsoft.com/office/word/2006/wordml" xmlns:wps="http://schemas.microsoft.com/office/word/2010/wordprocessingShape" mc:Ignorable="w14 wp14">
   <w:footnote w:type="separator" w:id="-1">
     <w:p>
       <w:r>
@@ -9997,7 +9869,7 @@
 </file>
 
 <file path=word/numbering.xml><?xml version="1.0" encoding="utf-8"?>
-<w:numbering xmlns:ve="http://schemas.openxmlformats.org/markup-compatibility/2006" xmlns:o="urn:schemas-microsoft-com:office:office" xmlns:r="http://schemas.openxmlformats.org/officeDocument/2006/relationships" xmlns:m="http://schemas.openxmlformats.org/officeDocument/2006/math" xmlns:v="urn:schemas-microsoft-com:vml" xmlns:wp="http://schemas.openxmlformats.org/drawingml/2006/wordprocessingDrawing" xmlns:w10="urn:schemas-microsoft-com:office:word" xmlns:w="http://schemas.openxmlformats.org/wordprocessingml/2006/main" xmlns:wne="http://schemas.microsoft.com/office/word/2006/wordml">
+<w:numbering xmlns:wpc="http://schemas.microsoft.com/office/word/2010/wordprocessingCanvas" xmlns:mc="http://schemas.openxmlformats.org/markup-compatibility/2006" xmlns:o="urn:schemas-microsoft-com:office:office" xmlns:r="http://schemas.openxmlformats.org/officeDocument/2006/relationships" xmlns:m="http://schemas.openxmlformats.org/officeDocument/2006/math" xmlns:v="urn:schemas-microsoft-com:vml" xmlns:wp14="http://schemas.microsoft.com/office/word/2010/wordprocessingDrawing" xmlns:wp="http://schemas.openxmlformats.org/drawingml/2006/wordprocessingDrawing" xmlns:w10="urn:schemas-microsoft-com:office:word" xmlns:w="http://schemas.openxmlformats.org/wordprocessingml/2006/main" xmlns:w14="http://schemas.microsoft.com/office/word/2010/wordml" xmlns:wpg="http://schemas.microsoft.com/office/word/2010/wordprocessingGroup" xmlns:wpi="http://schemas.microsoft.com/office/word/2010/wordprocessingInk" xmlns:wne="http://schemas.microsoft.com/office/word/2006/wordml" xmlns:wps="http://schemas.microsoft.com/office/word/2010/wordprocessingShape" mc:Ignorable="w14 wp14">
   <w:abstractNum w:abstractNumId="0">
     <w:nsid w:val="0243007E"/>
     <w:multiLevelType w:val="multilevel"/>
@@ -10250,7 +10122,7 @@
 </file>
 
 <file path=word/styles.xml><?xml version="1.0" encoding="utf-8"?>
-<w:styles xmlns:r="http://schemas.openxmlformats.org/officeDocument/2006/relationships" xmlns:w="http://schemas.openxmlformats.org/wordprocessingml/2006/main">
+<w:styles xmlns:mc="http://schemas.openxmlformats.org/markup-compatibility/2006" xmlns:r="http://schemas.openxmlformats.org/officeDocument/2006/relationships" xmlns:w="http://schemas.openxmlformats.org/wordprocessingml/2006/main" xmlns:w14="http://schemas.microsoft.com/office/word/2010/wordml" mc:Ignorable="w14">
   <w:docDefaults>
     <w:rPrDefault>
       <w:rPr>
@@ -10489,7 +10361,6 @@
     <w:uiPriority w:val="99"/>
     <w:semiHidden/>
     <w:unhideWhenUsed/>
-    <w:qFormat/>
     <w:tblPr>
       <w:tblInd w:w="0" w:type="dxa"/>
       <w:tblCellMar>
@@ -10511,7 +10382,6 @@
     <w:basedOn w:val="a"/>
     <w:link w:val="Char"/>
     <w:uiPriority w:val="99"/>
-    <w:semiHidden/>
     <w:unhideWhenUsed/>
     <w:rsid w:val="00265EB2"/>
     <w:pPr>
@@ -10535,7 +10405,6 @@
     <w:basedOn w:val="a0"/>
     <w:link w:val="a3"/>
     <w:uiPriority w:val="99"/>
-    <w:semiHidden/>
     <w:rsid w:val="00265EB2"/>
     <w:rPr>
       <w:sz w:val="18"/>
@@ -10795,106 +10664,8 @@
 </w:styles>
 </file>
 
-<file path=word/glossary/document.xml><?xml version="1.0" encoding="utf-8"?>
-<w:glossaryDocument xmlns:ve="http://schemas.openxmlformats.org/markup-compatibility/2006" xmlns:o="urn:schemas-microsoft-com:office:office" xmlns:r="http://schemas.openxmlformats.org/officeDocument/2006/relationships" xmlns:m="http://schemas.openxmlformats.org/officeDocument/2006/math" xmlns:v="urn:schemas-microsoft-com:vml" xmlns:wp="http://schemas.openxmlformats.org/drawingml/2006/wordprocessingDrawing" xmlns:w10="urn:schemas-microsoft-com:office:word" xmlns:w="http://schemas.openxmlformats.org/wordprocessingml/2006/main" xmlns:wne="http://schemas.microsoft.com/office/word/2006/wordml">
-  <w:docParts/>
-</w:glossaryDocument>
-</file>
-
-<file path=word/glossary/fontTable.xml><?xml version="1.0" encoding="utf-8"?>
-<w:fonts xmlns:r="http://schemas.openxmlformats.org/officeDocument/2006/relationships" xmlns:w="http://schemas.openxmlformats.org/wordprocessingml/2006/main">
-  <w:font w:name="Times New Roman">
-    <w:panose1 w:val="02020603050405020304"/>
-    <w:charset w:val="00"/>
-    <w:family w:val="roman"/>
-    <w:pitch w:val="variable"/>
-    <w:sig w:usb0="E0002AFF" w:usb1="C0007841" w:usb2="00000009" w:usb3="00000000" w:csb0="000001FF" w:csb1="00000000"/>
-  </w:font>
-  <w:font w:name="Calibri">
-    <w:panose1 w:val="020F0502020204030204"/>
-    <w:charset w:val="00"/>
-    <w:family w:val="swiss"/>
-    <w:pitch w:val="variable"/>
-    <w:sig w:usb0="E00002FF" w:usb1="4000ACFF" w:usb2="00000001" w:usb3="00000000" w:csb0="0000019F" w:csb1="00000000"/>
-  </w:font>
-  <w:font w:name="宋体">
-    <w:altName w:val="SimSun"/>
-    <w:panose1 w:val="02010600030101010101"/>
-    <w:charset w:val="86"/>
-    <w:family w:val="auto"/>
-    <w:pitch w:val="variable"/>
-    <w:sig w:usb0="00000003" w:usb1="288F0000" w:usb2="00000016" w:usb3="00000000" w:csb0="00040001" w:csb1="00000000"/>
-  </w:font>
-  <w:font w:name="Cambria">
-    <w:panose1 w:val="02040503050406030204"/>
-    <w:charset w:val="00"/>
-    <w:family w:val="roman"/>
-    <w:pitch w:val="variable"/>
-    <w:sig w:usb0="E00002FF" w:usb1="400004FF" w:usb2="00000000" w:usb3="00000000" w:csb0="0000019F" w:csb1="00000000"/>
-  </w:font>
-  <w:font w:name="Courier New">
-    <w:panose1 w:val="02070309020205020404"/>
-    <w:charset w:val="00"/>
-    <w:family w:val="modern"/>
-    <w:pitch w:val="fixed"/>
-    <w:sig w:usb0="E0002AFF" w:usb1="C0007843" w:usb2="00000009" w:usb3="00000000" w:csb0="000001FF" w:csb1="00000000"/>
-  </w:font>
-  <w:font w:name="微软雅黑">
-    <w:panose1 w:val="020B0503020204020204"/>
-    <w:charset w:val="86"/>
-    <w:family w:val="swiss"/>
-    <w:pitch w:val="variable"/>
-    <w:sig w:usb0="80000287" w:usb1="280F3C52" w:usb2="00000016" w:usb3="00000000" w:csb0="0004001F" w:csb1="00000000"/>
-  </w:font>
-</w:fonts>
-</file>
-
-<file path=word/glossary/settings.xml><?xml version="1.0" encoding="utf-8"?>
-<w:settings xmlns:o="urn:schemas-microsoft-com:office:office" xmlns:r="http://schemas.openxmlformats.org/officeDocument/2006/relationships" xmlns:m="http://schemas.openxmlformats.org/officeDocument/2006/math" xmlns:v="urn:schemas-microsoft-com:vml" xmlns:w10="urn:schemas-microsoft-com:office:word" xmlns:w="http://schemas.openxmlformats.org/wordprocessingml/2006/main" xmlns:sl="http://schemas.openxmlformats.org/schemaLibrary/2006/main">
-  <w:view w:val="normal"/>
-  <w:bordersDoNotSurroundHeader/>
-  <w:bordersDoNotSurroundFooter/>
-  <w:defaultTabStop w:val="420"/>
-  <w:drawingGridVerticalSpacing w:val="156"/>
-  <w:displayHorizontalDrawingGridEvery w:val="0"/>
-  <w:displayVerticalDrawingGridEvery w:val="2"/>
-  <w:characterSpacingControl w:val="compressPunctuation"/>
-  <w:compat>
-    <w:spaceForUL/>
-    <w:balanceSingleByteDoubleByteWidth/>
-    <w:doNotLeaveBackslashAlone/>
-    <w:ulTrailSpace/>
-    <w:doNotExpandShiftReturn/>
-    <w:adjustLineHeightInTable/>
-    <w:useFELayout/>
-  </w:compat>
-  <w:rsids>
-    <w:rsidRoot w:val="000806A9"/>
-    <w:rsid w:val="000806A9"/>
-    <w:rsid w:val="00AB37A6"/>
-  </w:rsids>
-  <m:mathPr>
-    <m:mathFont m:val="Cambria Math"/>
-    <m:brkBin m:val="before"/>
-    <m:brkBinSub m:val="--"/>
-    <m:smallFrac m:val="off"/>
-    <m:dispDef/>
-    <m:lMargin m:val="0"/>
-    <m:rMargin m:val="0"/>
-    <m:defJc m:val="centerGroup"/>
-    <m:wrapIndent m:val="1440"/>
-    <m:intLim m:val="subSup"/>
-    <m:naryLim m:val="undOvr"/>
-  </m:mathPr>
-  <w:themeFontLang w:val="en-US" w:eastAsia="zh-CN"/>
-  <w:clrSchemeMapping w:bg1="light1" w:t1="dark1" w:bg2="light2" w:t2="dark2" w:accent1="accent1" w:accent2="accent2" w:accent3="accent3" w:accent4="accent4" w:accent5="accent5" w:accent6="accent6" w:hyperlink="hyperlink" w:followedHyperlink="followedHyperlink"/>
-  <w:decimalSymbol w:val="."/>
-  <w:listSeparator w:val=","/>
-</w:settings>
-</file>
-
-<file path=word/glossary/styles.xml><?xml version="1.0" encoding="utf-8"?>
-<w:styles xmlns:r="http://schemas.openxmlformats.org/officeDocument/2006/relationships" xmlns:w="http://schemas.openxmlformats.org/wordprocessingml/2006/main">
+<file path=word/stylesWithEffects.xml><?xml version="1.0" encoding="utf-8"?>
+<w:styles xmlns:wpc="http://schemas.microsoft.com/office/word/2010/wordprocessingCanvas" xmlns:mc="http://schemas.openxmlformats.org/markup-compatibility/2006" xmlns:o="urn:schemas-microsoft-com:office:office" xmlns:r="http://schemas.openxmlformats.org/officeDocument/2006/relationships" xmlns:m="http://schemas.openxmlformats.org/officeDocument/2006/math" xmlns:v="urn:schemas-microsoft-com:vml" xmlns:wp14="http://schemas.microsoft.com/office/word/2010/wordprocessingDrawing" xmlns:wp="http://schemas.openxmlformats.org/drawingml/2006/wordprocessingDrawing" xmlns:w10="urn:schemas-microsoft-com:office:word" xmlns:w="http://schemas.openxmlformats.org/wordprocessingml/2006/main" xmlns:w14="http://schemas.microsoft.com/office/word/2010/wordml" xmlns:wpg="http://schemas.microsoft.com/office/word/2010/wordprocessingGroup" xmlns:wpi="http://schemas.microsoft.com/office/word/2010/wordprocessingInk" xmlns:wne="http://schemas.microsoft.com/office/word/2006/wordml" xmlns:wps="http://schemas.microsoft.com/office/word/2010/wordprocessingShape" mc:Ignorable="w14 wp14">
   <w:docDefaults>
     <w:rPrDefault>
       <w:rPr>
@@ -11065,7 +10836,6 @@
     <w:uiPriority w:val="99"/>
     <w:semiHidden/>
     <w:unhideWhenUsed/>
-    <w:qFormat/>
     <w:tblPr>
       <w:tblInd w:w="0" w:type="dxa"/>
       <w:tblCellMar>
@@ -11082,69 +10852,7 @@
     <w:semiHidden/>
     <w:unhideWhenUsed/>
   </w:style>
-  <w:style w:type="paragraph" w:customStyle="1" w:styleId="8994DC0133984E1A971C2425580C1612">
-    <w:name w:val="8994DC0133984E1A971C2425580C1612"/>
-    <w:rsid w:val="000806A9"/>
-    <w:pPr>
-      <w:widowControl w:val="0"/>
-      <w:jc w:val="both"/>
-    </w:pPr>
-  </w:style>
-  <w:style w:type="paragraph" w:customStyle="1" w:styleId="E4E592DEDADC4EDB946360E28291938B">
-    <w:name w:val="E4E592DEDADC4EDB946360E28291938B"/>
-    <w:rsid w:val="000806A9"/>
-    <w:pPr>
-      <w:widowControl w:val="0"/>
-      <w:jc w:val="both"/>
-    </w:pPr>
-  </w:style>
-  <w:style w:type="paragraph" w:customStyle="1" w:styleId="C5BF5D24B0BE4B96A3F5F812F55EF888">
-    <w:name w:val="C5BF5D24B0BE4B96A3F5F812F55EF888"/>
-    <w:rsid w:val="000806A9"/>
-    <w:pPr>
-      <w:widowControl w:val="0"/>
-      <w:jc w:val="both"/>
-    </w:pPr>
-  </w:style>
-  <w:style w:type="paragraph" w:customStyle="1" w:styleId="FE95A1AE0ACB47388E854440E06CFD1E">
-    <w:name w:val="FE95A1AE0ACB47388E854440E06CFD1E"/>
-    <w:rsid w:val="000806A9"/>
-    <w:pPr>
-      <w:widowControl w:val="0"/>
-      <w:jc w:val="both"/>
-    </w:pPr>
-  </w:style>
-  <w:style w:type="paragraph" w:customStyle="1" w:styleId="6B9D22D1F3234492AA37857CBC5E5E20">
-    <w:name w:val="6B9D22D1F3234492AA37857CBC5E5E20"/>
-    <w:rsid w:val="000806A9"/>
-    <w:pPr>
-      <w:widowControl w:val="0"/>
-      <w:jc w:val="both"/>
-    </w:pPr>
-  </w:style>
-  <w:style w:type="paragraph" w:customStyle="1" w:styleId="E0229825AB054E5F9068F78BDFF6AFA5">
-    <w:name w:val="E0229825AB054E5F9068F78BDFF6AFA5"/>
-    <w:rsid w:val="000806A9"/>
-    <w:pPr>
-      <w:widowControl w:val="0"/>
-      <w:jc w:val="both"/>
-    </w:pPr>
-  </w:style>
-  <w:style w:type="paragraph" w:customStyle="1" w:styleId="3FE9DD70377B4900B697894BD1695784">
-    <w:name w:val="3FE9DD70377B4900B697894BD1695784"/>
-    <w:rsid w:val="000806A9"/>
-    <w:pPr>
-      <w:widowControl w:val="0"/>
-      <w:jc w:val="both"/>
-    </w:pPr>
-  </w:style>
 </w:styles>
-</file>
-
-<file path=word/glossary/webSettings.xml><?xml version="1.0" encoding="utf-8"?>
-<w:webSettings xmlns:r="http://schemas.openxmlformats.org/officeDocument/2006/relationships" xmlns:w="http://schemas.openxmlformats.org/wordprocessingml/2006/main">
-  <w:optimizeForBrowser/>
-</w:webSettings>
 </file>
 
 <file path=word/theme/theme1.xml><?xml version="1.0" encoding="utf-8"?>
@@ -11155,7 +10863,7 @@
         <a:sysClr val="windowText" lastClr="000000"/>
       </a:dk1>
       <a:lt1>
-        <a:sysClr val="window" lastClr="C7EDCC"/>
+        <a:sysClr val="window" lastClr="FFFFFF"/>
       </a:lt1>
       <a:dk2>
         <a:srgbClr val="1F497D"/>
@@ -11435,7 +11143,7 @@
 </file>
 
 <file path=customXml/itemProps1.xml><?xml version="1.0" encoding="utf-8"?>
-<ds:datastoreItem xmlns:ds="http://schemas.openxmlformats.org/officeDocument/2006/customXml" ds:itemID="{41969236-A5E4-4D73-87C2-8880B0C658A3}">
+<ds:datastoreItem xmlns:ds="http://schemas.openxmlformats.org/officeDocument/2006/customXml" ds:itemID="{E221181F-5C77-4706-86D1-B80DCD22FC9C}">
   <ds:schemaRefs>
     <ds:schemaRef ds:uri="http://schemas.openxmlformats.org/officeDocument/2006/bibliography"/>
   </ds:schemaRefs>

</xml_diff>